<commit_message>
Converting Word documents to MarkDown: "2009-06 04 Planning + Black Box Spec Part A, Initial Plan, Goal Description": Manually checking differences between rendered MarkDown and Word document. Last checks if markup looks ok.
</commit_message>
<xml_diff>
--- a/3. Done/2009-06 01    Planning + Black Box Spec Part A (discontinued)/Goals/2009-06 04 Planning + Black Box Spec Part A, Initial Plan, Goal Description.docx
+++ b/3. Done/2009-06 01    Planning + Black Box Spec Part A (discontinued)/Goals/2009-06 04 Planning + Black Box Spec Part A, Initial Plan, Goal Description.docx
@@ -1,6 +1,6 @@
 
 <file path=word/document.xml><?xml version="1.0" encoding="utf-8"?>
-<w:document xmlns:wpc="http://schemas.microsoft.com/office/word/2010/wordprocessingCanvas" xmlns:cx="http://schemas.microsoft.com/office/drawing/2014/chartex" xmlns:cx1="http://schemas.microsoft.com/office/drawing/2015/9/8/chartex" xmlns:cx2="http://schemas.microsoft.com/office/drawing/2015/10/21/chartex" xmlns:cx3="http://schemas.microsoft.com/office/drawing/2016/5/9/chartex" xmlns:cx4="http://schemas.microsoft.com/office/drawing/2016/5/10/chartex" xmlns:cx5="http://schemas.microsoft.com/office/drawing/2016/5/11/chartex" xmlns:cx6="http://schemas.microsoft.com/office/drawing/2016/5/12/chartex" xmlns:cx7="http://schemas.microsoft.com/office/drawing/2016/5/13/chartex" xmlns:cx8="http://schemas.microsoft.com/office/drawing/2016/5/14/chartex" xmlns:mc="http://schemas.openxmlformats.org/markup-compatibility/2006" xmlns:aink="http://schemas.microsoft.com/office/drawing/2016/ink" xmlns:am3d="http://schemas.microsoft.com/office/drawing/2017/model3d" xmlns:o="urn:schemas-microsoft-com:office:office" xmlns:r="http://schemas.openxmlformats.org/officeDocument/2006/relationships" xmlns:m="http://schemas.openxmlformats.org/officeDocument/2006/math" xmlns:v="urn:schemas-microsoft-com:vml" xmlns:wp14="http://schemas.microsoft.com/office/word/2010/wordprocessingDrawing" xmlns:wp="http://schemas.openxmlformats.org/drawingml/2006/wordprocessingDrawing" xmlns:w10="urn:schemas-microsoft-com:office:word" xmlns:w="http://schemas.openxmlformats.org/wordprocessingml/2006/main" xmlns:w14="http://schemas.microsoft.com/office/word/2010/wordml" xmlns:w15="http://schemas.microsoft.com/office/word/2012/wordml" xmlns:w16cid="http://schemas.microsoft.com/office/word/2016/wordml/cid" xmlns:w16se="http://schemas.microsoft.com/office/word/2015/wordml/symex" xmlns:wpg="http://schemas.microsoft.com/office/word/2010/wordprocessingGroup" xmlns:wpi="http://schemas.microsoft.com/office/word/2010/wordprocessingInk" xmlns:wne="http://schemas.microsoft.com/office/word/2006/wordml" xmlns:wps="http://schemas.microsoft.com/office/word/2010/wordprocessingShape" mc:Ignorable="w14 w15 w16se w16cid wp14">
+<w:document xmlns:wpc="http://schemas.microsoft.com/office/word/2010/wordprocessingCanvas" xmlns:cx="http://schemas.microsoft.com/office/drawing/2014/chartex" xmlns:cx1="http://schemas.microsoft.com/office/drawing/2015/9/8/chartex" xmlns:cx2="http://schemas.microsoft.com/office/drawing/2015/10/21/chartex" xmlns:cx3="http://schemas.microsoft.com/office/drawing/2016/5/9/chartex" xmlns:cx4="http://schemas.microsoft.com/office/drawing/2016/5/10/chartex" xmlns:cx5="http://schemas.microsoft.com/office/drawing/2016/5/11/chartex" xmlns:cx6="http://schemas.microsoft.com/office/drawing/2016/5/12/chartex" xmlns:cx7="http://schemas.microsoft.com/office/drawing/2016/5/13/chartex" xmlns:cx8="http://schemas.microsoft.com/office/drawing/2016/5/14/chartex" xmlns:mc="http://schemas.openxmlformats.org/markup-compatibility/2006" xmlns:aink="http://schemas.microsoft.com/office/drawing/2016/ink" xmlns:am3d="http://schemas.microsoft.com/office/drawing/2017/model3d" xmlns:o="urn:schemas-microsoft-com:office:office" xmlns:r="http://schemas.openxmlformats.org/officeDocument/2006/relationships" xmlns:m="http://schemas.openxmlformats.org/officeDocument/2006/math" xmlns:v="urn:schemas-microsoft-com:vml" xmlns:wp14="http://schemas.microsoft.com/office/word/2010/wordprocessingDrawing" xmlns:wp="http://schemas.openxmlformats.org/drawingml/2006/wordprocessingDrawing" xmlns:w10="urn:schemas-microsoft-com:office:word" xmlns:w="http://schemas.openxmlformats.org/wordprocessingml/2006/main" xmlns:w14="http://schemas.microsoft.com/office/word/2010/wordml" xmlns:w15="http://schemas.microsoft.com/office/word/2012/wordml" xmlns:w16cex="http://schemas.microsoft.com/office/word/2018/wordml/cex" xmlns:w16cid="http://schemas.microsoft.com/office/word/2016/wordml/cid" xmlns:w16="http://schemas.microsoft.com/office/word/2018/wordml" xmlns:w16se="http://schemas.microsoft.com/office/word/2015/wordml/symex" xmlns:wpg="http://schemas.microsoft.com/office/word/2010/wordprocessingGroup" xmlns:wpi="http://schemas.microsoft.com/office/word/2010/wordprocessingInk" xmlns:wne="http://schemas.microsoft.com/office/word/2006/wordml" xmlns:wps="http://schemas.microsoft.com/office/word/2010/wordprocessingShape" mc:Ignorable="w14 w15 w16se w16cid w16 w16cex wp14">
   <w:background w:color="000000"/>
   <w:body>
     <w:p>
@@ -20,7 +20,7 @@
         <w:rPr>
           <w:lang w:val="en-US"/>
         </w:rPr>
-        <w:br/>
+        <w:t xml:space="preserve"> | </w:t>
       </w:r>
       <w:r>
         <w:rPr>
@@ -44,13 +44,7 @@
         <w:rPr>
           <w:lang w:val="en-US"/>
         </w:rPr>
-        <w:br/>
-      </w:r>
-      <w:r>
-        <w:rPr>
-          <w:lang w:val="en-US"/>
-        </w:rPr>
-        <w:br/>
+        <w:t xml:space="preserve"> | </w:t>
       </w:r>
       <w:r>
         <w:rPr>
@@ -62,232 +56,743 @@
         <w:rPr>
           <w:lang w:val="en-US"/>
         </w:rPr>
-        <w:br/>
-      </w:r>
-      <w:r>
-        <w:rPr>
-          <w:lang w:val="en-US"/>
-        </w:rPr>
-        <w:br/>
+        <w:t xml:space="preserve"> | </w:t>
+      </w:r>
+      <w:r>
+        <w:rPr>
+          <w:lang w:val="en-US"/>
+        </w:rPr>
         <w:t>Initial Plan</w:t>
       </w:r>
       <w:r>
         <w:rPr>
           <w:lang w:val="en-US"/>
         </w:rPr>
-        <w:br/>
-      </w:r>
-      <w:r>
-        <w:rPr>
-          <w:lang w:val="en-US"/>
-        </w:rPr>
-        <w:br/>
-      </w:r>
-      <w:bookmarkStart w:id="0" w:name="_GoBack"/>
+        <w:t xml:space="preserve"> | </w:t>
+      </w:r>
+      <w:r>
+        <w:rPr>
+          <w:lang w:val="en-US"/>
+        </w:rPr>
+        <w:t>Goal</w:t>
+      </w:r>
+      <w:r>
+        <w:rPr>
+          <w:lang w:val="en-US"/>
+        </w:rPr>
+        <w:t xml:space="preserve"> Description</w:t>
+      </w:r>
+    </w:p>
+    <w:p>
+      <w:pPr>
+        <w:pStyle w:val="Heading2"/>
+        <w:rPr>
+          <w:lang w:val="en-US"/>
+        </w:rPr>
+      </w:pPr>
+      <w:bookmarkStart w:id="0" w:name="_Toc233632888"/>
+      <w:bookmarkStart w:id="1" w:name="_Toc233632887"/>
+      <w:r>
+        <w:rPr>
+          <w:lang w:val="en-US"/>
+        </w:rPr>
+        <w:t>Remark</w:t>
+      </w:r>
+    </w:p>
+    <w:p>
+      <w:pPr>
+        <w:rPr>
+          <w:lang w:val="en-US"/>
+        </w:rPr>
+      </w:pPr>
+      <w:r>
+        <w:rPr>
+          <w:lang w:val="en-US"/>
+        </w:rPr>
+        <w:t xml:space="preserve">This is the initial plan. The </w:t>
+      </w:r>
+      <w:r>
+        <w:rPr>
+          <w:lang w:val="en-US"/>
+        </w:rPr>
+        <w:t>plan changed during the project</w:t>
+      </w:r>
+      <w:r>
+        <w:rPr>
+          <w:lang w:val="en-US"/>
+        </w:rPr>
+        <w:t>. You will find the changed plan in a different document.</w:t>
+      </w:r>
+      <w:r>
+        <w:rPr>
+          <w:lang w:val="en-US"/>
+        </w:rPr>
+        <w:t xml:space="preserve"> But the initial plan still matters for overview of the project.</w:t>
+      </w:r>
+    </w:p>
+    <w:p>
+      <w:pPr>
+        <w:pStyle w:val="Heading2"/>
+        <w:rPr>
+          <w:lang w:val="en-US"/>
+        </w:rPr>
+      </w:pPr>
+      <w:r>
+        <w:rPr>
+          <w:lang w:val="en-US"/>
+        </w:rPr>
+        <w:t>Parent Project</w:t>
+      </w:r>
       <w:bookmarkEnd w:id="0"/>
+    </w:p>
+    <w:p>
+      <w:pPr>
+        <w:rPr>
+          <w:i/>
+          <w:lang w:val="en-US"/>
+        </w:rPr>
+      </w:pPr>
+      <w:r>
+        <w:rPr>
+          <w:i/>
+          <w:lang w:val="en-US"/>
+        </w:rPr>
+        <w:t>New Computer Language Functional Design</w:t>
+      </w:r>
+    </w:p>
+    <w:p>
+      <w:pPr>
+        <w:pStyle w:val="Spacing"/>
+        <w:rPr>
+          <w:lang w:val="en-US"/>
+        </w:rPr>
+      </w:pPr>
+    </w:p>
+    <w:bookmarkEnd w:id="1"/>
+    <w:p>
+      <w:pPr>
+        <w:rPr>
+          <w:lang w:val="en-US"/>
+        </w:rPr>
+      </w:pPr>
+      <w:r>
+        <w:rPr>
+          <w:lang w:val="en-US"/>
+        </w:rPr>
+        <w:t>(Most objectives are explained in</w:t>
+      </w:r>
+      <w:r>
+        <w:rPr>
+          <w:lang w:val="en-US"/>
+        </w:rPr>
+        <w:t>side</w:t>
+      </w:r>
+      <w:r>
+        <w:rPr>
+          <w:lang w:val="en-US"/>
+        </w:rPr>
+        <w:t xml:space="preserve"> the documentation of the parent project.)</w:t>
+      </w:r>
+    </w:p>
+    <w:p>
+      <w:pPr>
+        <w:pStyle w:val="Heading2"/>
+        <w:rPr>
+          <w:lang w:val="en-US"/>
+        </w:rPr>
+      </w:pPr>
+      <w:bookmarkStart w:id="2" w:name="_Toc233632889"/>
+      <w:r>
+        <w:rPr>
+          <w:lang w:val="en-US"/>
+        </w:rPr>
+        <w:t>Character</w:t>
+      </w:r>
+      <w:r>
+        <w:rPr>
+          <w:lang w:val="en-US"/>
+        </w:rPr>
+        <w:t xml:space="preserve"> of the work</w:t>
+      </w:r>
+      <w:bookmarkEnd w:id="2"/>
+    </w:p>
+    <w:p>
+      <w:pPr>
+        <w:rPr>
+          <w:lang w:val="en-US"/>
+        </w:rPr>
+      </w:pPr>
+      <w:r>
+        <w:rPr>
+          <w:lang w:val="en-US"/>
+        </w:rPr>
+        <w:t>Documenta</w:t>
+      </w:r>
+      <w:r>
+        <w:rPr>
+          <w:lang w:val="en-US"/>
+        </w:rPr>
+        <w:t>tion /</w:t>
+      </w:r>
+      <w:r>
+        <w:rPr>
+          <w:lang w:val="en-US"/>
+        </w:rPr>
+        <w:t xml:space="preserve"> functional design</w:t>
+      </w:r>
+    </w:p>
+    <w:p>
+      <w:pPr>
+        <w:pStyle w:val="Heading2"/>
+        <w:rPr>
+          <w:lang w:val="en-US"/>
+        </w:rPr>
+      </w:pPr>
+      <w:bookmarkStart w:id="3" w:name="_Toc233632890"/>
       <w:r>
         <w:rPr>
           <w:lang w:val="en-US"/>
         </w:rPr>
         <w:t>Goal</w:t>
       </w:r>
-      <w:r>
-        <w:rPr>
-          <w:lang w:val="en-US"/>
-        </w:rPr>
-        <w:t xml:space="preserve"> Description</w:t>
-      </w:r>
-    </w:p>
-    <w:p>
-      <w:pPr>
-        <w:jc w:val="center"/>
-        <w:rPr>
-          <w:b/>
-          <w:bCs/>
+      <w:bookmarkEnd w:id="3"/>
+    </w:p>
+    <w:p>
+      <w:pPr>
+        <w:rPr>
+          <w:lang w:val="en-US"/>
+        </w:rPr>
+      </w:pPr>
+      <w:r>
+        <w:rPr>
+          <w:lang w:val="en-US"/>
+        </w:rPr>
+        <w:t xml:space="preserve">- Plan </w:t>
+      </w:r>
+      <w:r>
+        <w:rPr>
+          <w:lang w:val="en-US"/>
+        </w:rPr>
+        <w:t>c</w:t>
+      </w:r>
+      <w:r>
+        <w:rPr>
+          <w:lang w:val="en-US"/>
+        </w:rPr>
+        <w:t xml:space="preserve">omplete </w:t>
+      </w:r>
+      <w:r>
+        <w:rPr>
+          <w:lang w:val="en-US"/>
+        </w:rPr>
+        <w:t>r</w:t>
+      </w:r>
+      <w:r>
+        <w:rPr>
+          <w:lang w:val="en-US"/>
+        </w:rPr>
+        <w:t xml:space="preserve">emains of </w:t>
+      </w:r>
+      <w:r>
+        <w:rPr>
           <w:i/>
-          <w:iCs/>
-          <w:sz w:val="40"/>
-          <w:lang w:val="en-US"/>
-        </w:rPr>
-      </w:pPr>
-    </w:p>
-    <w:p>
-      <w:pPr>
-        <w:rPr>
-          <w:sz w:val="10"/>
-          <w:lang w:val="en-US"/>
-        </w:rPr>
-      </w:pPr>
-    </w:p>
-    <w:p>
-      <w:pPr>
-        <w:jc w:val="center"/>
+          <w:lang w:val="en-US"/>
+        </w:rPr>
+        <w:t>New Computer Language Functional Design</w:t>
+      </w:r>
+    </w:p>
+    <w:p>
+      <w:pPr>
+        <w:rPr>
+          <w:lang w:val="en-US"/>
+        </w:rPr>
+      </w:pPr>
+      <w:r>
+        <w:rPr>
+          <w:lang w:val="en-US"/>
+        </w:rPr>
+        <w:t xml:space="preserve">- </w:t>
+      </w:r>
+      <w:r>
+        <w:rPr>
+          <w:lang w:val="en-US"/>
+        </w:rPr>
+        <w:t xml:space="preserve">Functionally work out the </w:t>
+      </w:r>
+      <w:r>
         <w:rPr>
           <w:i/>
-          <w:iCs/>
-          <w:lang w:val="en-US"/>
-        </w:rPr>
-      </w:pPr>
+          <w:lang w:val="en-US"/>
+        </w:rPr>
+        <w:t xml:space="preserve">Black Box </w:t>
+      </w:r>
+      <w:r>
+        <w:rPr>
+          <w:lang w:val="en-US"/>
+        </w:rPr>
+        <w:t>concept.</w:t>
+      </w:r>
+    </w:p>
+    <w:p>
+      <w:pPr>
+        <w:pStyle w:val="Heading2"/>
+        <w:rPr>
+          <w:lang w:val="en-US"/>
+        </w:rPr>
+      </w:pPr>
+      <w:bookmarkStart w:id="4" w:name="_Toc233632891"/>
+      <w:r>
+        <w:rPr>
+          <w:lang w:val="en-US"/>
+        </w:rPr>
+        <w:t>Side-goals</w:t>
+      </w:r>
+      <w:bookmarkEnd w:id="4"/>
+    </w:p>
+    <w:p>
+      <w:pPr>
+        <w:rPr>
+          <w:lang w:val="en-US"/>
+        </w:rPr>
+      </w:pPr>
+      <w:r>
+        <w:rPr>
+          <w:lang w:val="en-US"/>
+        </w:rPr>
+        <w:t>- Process Idea Box</w:t>
+      </w:r>
+    </w:p>
+    <w:p>
+      <w:pPr>
+        <w:pStyle w:val="Heading2"/>
+        <w:rPr>
+          <w:lang w:val="en-US"/>
+        </w:rPr>
+      </w:pPr>
+      <w:r>
+        <w:rPr>
+          <w:lang w:val="en-US"/>
+        </w:rPr>
+        <w:t>Limitations</w:t>
+      </w:r>
+    </w:p>
+    <w:p>
+      <w:pPr>
+        <w:ind w:left="140" w:hanging="140"/>
+        <w:rPr>
+          <w:lang w:val="en-US"/>
+        </w:rPr>
+      </w:pPr>
+      <w:r>
+        <w:rPr>
+          <w:lang w:val="en-US"/>
+        </w:rPr>
+        <w:t xml:space="preserve">- </w:t>
+      </w:r>
+      <w:r>
+        <w:rPr>
+          <w:lang w:val="en-US"/>
+        </w:rPr>
+        <w:t xml:space="preserve">Do not update </w:t>
+      </w:r>
+      <w:r>
+        <w:rPr>
+          <w:lang w:val="en-US"/>
+        </w:rPr>
+        <w:t xml:space="preserve">project plan </w:t>
+      </w:r>
+      <w:r>
+        <w:rPr>
+          <w:lang w:val="en-US"/>
+        </w:rPr>
+        <w:t>templates</w:t>
+      </w:r>
+      <w:r>
+        <w:rPr>
+          <w:lang w:val="en-US"/>
+        </w:rPr>
+        <w:t>.</w:t>
+      </w:r>
+      <w:r>
+        <w:rPr>
+          <w:lang w:val="en-US"/>
+        </w:rPr>
+        <w:t xml:space="preserve"> </w:t>
+      </w:r>
+      <w:r>
+        <w:rPr>
+          <w:lang w:val="en-US"/>
+        </w:rPr>
+        <w:t xml:space="preserve">Make dues with </w:t>
+      </w:r>
+      <w:r>
+        <w:rPr>
+          <w:lang w:val="en-US"/>
+        </w:rPr>
+        <w:t>the way</w:t>
+      </w:r>
+      <w:r>
+        <w:rPr>
+          <w:lang w:val="en-US"/>
+        </w:rPr>
+        <w:t xml:space="preserve"> they are now.</w:t>
+      </w:r>
+    </w:p>
+    <w:p>
+      <w:pPr>
+        <w:ind w:left="140" w:hanging="140"/>
+        <w:rPr>
+          <w:lang w:val="en-US"/>
+        </w:rPr>
+      </w:pPr>
+      <w:r>
+        <w:rPr>
+          <w:lang w:val="en-US"/>
+        </w:rPr>
+        <w:t>- When processing the idea box, the</w:t>
+      </w:r>
+      <w:r>
+        <w:rPr>
+          <w:lang w:val="en-US"/>
+        </w:rPr>
+        <w:t xml:space="preserve"> first 29 ½ pages are old ideas. Do not look at them</w:t>
+      </w:r>
+      <w:r>
+        <w:rPr>
+          <w:lang w:val="en-US"/>
+        </w:rPr>
+        <w:t>.</w:t>
+      </w:r>
+    </w:p>
+    <w:p>
+      <w:pPr>
+        <w:pStyle w:val="Heading2"/>
+        <w:rPr>
+          <w:lang w:val="en-US"/>
+        </w:rPr>
+      </w:pPr>
+      <w:bookmarkStart w:id="5" w:name="_Toc233632892"/>
+      <w:r>
+        <w:rPr>
+          <w:lang w:val="en-US"/>
+        </w:rPr>
+        <w:t>Approach</w:t>
+      </w:r>
+      <w:bookmarkEnd w:id="5"/>
+    </w:p>
+    <w:p>
+      <w:pPr>
+        <w:rPr>
+          <w:lang w:val="en-US"/>
+        </w:rPr>
+      </w:pPr>
+      <w:r>
+        <w:rPr>
+          <w:lang w:val="en-US"/>
+        </w:rPr>
+        <w:t xml:space="preserve">This is the approach for working out the </w:t>
+      </w:r>
       <w:r>
         <w:rPr>
           <w:i/>
-          <w:iCs/>
-          <w:lang w:val="en-US"/>
-        </w:rPr>
-        <w:t>Author</w:t>
+          <w:lang w:val="en-US"/>
+        </w:rPr>
+        <w:t xml:space="preserve">Black Box </w:t>
+      </w:r>
+      <w:r>
+        <w:rPr>
+          <w:lang w:val="en-US"/>
+        </w:rPr>
+        <w:t>concept.</w:t>
+      </w:r>
+    </w:p>
+    <w:p>
+      <w:pPr>
+        <w:rPr>
+          <w:lang w:val="en-US"/>
+        </w:rPr>
+      </w:pPr>
+      <w:r>
+        <w:rPr>
+          <w:lang w:val="en-US"/>
+        </w:rPr>
+        <w:t xml:space="preserve">Look over the existing </w:t>
+      </w:r>
+      <w:r>
+        <w:rPr>
+          <w:lang w:val="en-US"/>
+        </w:rPr>
+        <w:t>material there is now</w:t>
+      </w:r>
+      <w:r>
+        <w:rPr>
+          <w:lang w:val="en-US"/>
+        </w:rPr>
+        <w:t>.</w:t>
+      </w:r>
+    </w:p>
+    <w:p>
+      <w:pPr>
+        <w:rPr>
+          <w:lang w:val="en-US"/>
+        </w:rPr>
+      </w:pPr>
+      <w:r>
+        <w:rPr>
+          <w:lang w:val="en-US"/>
+        </w:rPr>
+        <w:t>W</w:t>
+      </w:r>
+      <w:r>
+        <w:rPr>
+          <w:lang w:val="en-US"/>
+        </w:rPr>
+        <w:t>ork out the idea as you go along.</w:t>
+      </w:r>
+    </w:p>
+    <w:p>
+      <w:pPr>
+        <w:rPr>
+          <w:lang w:val="en-US"/>
+        </w:rPr>
+      </w:pPr>
+      <w:r>
+        <w:rPr>
+          <w:lang w:val="en-US"/>
+        </w:rPr>
+        <w:t>Make concise documentation.</w:t>
+      </w:r>
+    </w:p>
+    <w:p>
+      <w:pPr>
+        <w:rPr>
+          <w:lang w:val="en-US"/>
+        </w:rPr>
+      </w:pPr>
+      <w:r>
+        <w:rPr>
+          <w:lang w:val="en-US"/>
+        </w:rPr>
+        <w:t xml:space="preserve">Consider the </w:t>
+      </w:r>
+      <w:r>
+        <w:rPr>
+          <w:lang w:val="en-US"/>
+        </w:rPr>
+        <w:t>‘</w:t>
+      </w:r>
+      <w:r>
+        <w:rPr>
+          <w:lang w:val="en-US"/>
+        </w:rPr>
+        <w:t>writing efficiently</w:t>
+      </w:r>
+      <w:r>
+        <w:rPr>
+          <w:lang w:val="en-US"/>
+        </w:rPr>
+        <w:t>’</w:t>
+      </w:r>
+      <w:r>
+        <w:rPr>
+          <w:lang w:val="en-US"/>
+        </w:rPr>
+        <w:t xml:space="preserve"> rules in the project documentation of </w:t>
       </w:r>
       <w:r>
         <w:rPr>
           <w:i/>
-          <w:iCs/>
-          <w:lang w:val="en-US"/>
-        </w:rPr>
-        <w:t xml:space="preserve">: </w:t>
+          <w:lang w:val="en-US"/>
+        </w:rPr>
+        <w:t>New Computer Language Functional Design</w:t>
+      </w:r>
+      <w:r>
+        <w:rPr>
+          <w:lang w:val="en-US"/>
+        </w:rPr>
+        <w:t>.</w:t>
+      </w:r>
+    </w:p>
+    <w:p>
+      <w:pPr>
+        <w:pStyle w:val="Heading2"/>
+        <w:rPr>
+          <w:lang w:val="en-US"/>
+        </w:rPr>
+      </w:pPr>
+      <w:bookmarkStart w:id="6" w:name="_Toc233632894"/>
+      <w:r>
+        <w:rPr>
+          <w:lang w:val="en-US"/>
+        </w:rPr>
+        <w:t>Benefits</w:t>
+      </w:r>
+      <w:bookmarkEnd w:id="6"/>
+    </w:p>
+    <w:p>
+      <w:pPr>
+        <w:rPr>
+          <w:lang w:val="en-US"/>
+        </w:rPr>
+      </w:pPr>
+      <w:r>
+        <w:rPr>
+          <w:lang w:val="en-US"/>
+        </w:rPr>
+        <w:t>This is one of the easiest top</w:t>
+      </w:r>
+      <w:r>
+        <w:rPr>
+          <w:lang w:val="en-US"/>
+        </w:rPr>
+        <w:t>i</w:t>
+      </w:r>
+      <w:r>
+        <w:rPr>
+          <w:lang w:val="en-US"/>
+        </w:rPr>
+        <w:t>cs</w:t>
+      </w:r>
+      <w:r>
+        <w:rPr>
+          <w:lang w:val="en-US"/>
+        </w:rPr>
+        <w:t xml:space="preserve"> </w:t>
+      </w:r>
+      <w:r>
+        <w:rPr>
+          <w:lang w:val="en-US"/>
+        </w:rPr>
+        <w:t>lef</w:t>
+      </w:r>
+      <w:r>
+        <w:rPr>
+          <w:lang w:val="en-US"/>
+        </w:rPr>
+        <w:t>t</w:t>
+      </w:r>
+      <w:r>
+        <w:rPr>
+          <w:lang w:val="en-US"/>
+        </w:rPr>
+        <w:t xml:space="preserve">. The benefits of working out an easy topic is that the easy topics are most overdue, fastest to make, and because they are clear in your head they will also </w:t>
+      </w:r>
+      <w:r>
+        <w:rPr>
+          <w:lang w:val="en-US"/>
+        </w:rPr>
+        <w:t xml:space="preserve">be </w:t>
+      </w:r>
+      <w:r>
+        <w:rPr>
+          <w:lang w:val="en-US"/>
+        </w:rPr>
+        <w:t>clearer on paper</w:t>
+      </w:r>
+      <w:r>
+        <w:rPr>
+          <w:lang w:val="en-US"/>
+        </w:rPr>
+        <w:t>, so it will produce</w:t>
+      </w:r>
+      <w:r>
+        <w:rPr>
+          <w:lang w:val="en-US"/>
+        </w:rPr>
+        <w:t xml:space="preserve"> better quality of documentation.</w:t>
+      </w:r>
+    </w:p>
+    <w:p>
+      <w:pPr>
+        <w:pStyle w:val="Heading2"/>
+        <w:rPr>
+          <w:lang w:val="en-US"/>
+        </w:rPr>
+      </w:pPr>
+      <w:bookmarkStart w:id="7" w:name="_Toc233632895"/>
+      <w:r>
+        <w:rPr>
+          <w:lang w:val="en-US"/>
+        </w:rPr>
+        <w:t>F</w:t>
+      </w:r>
+      <w:r>
+        <w:rPr>
+          <w:lang w:val="en-US"/>
+        </w:rPr>
+        <w:t>uture</w:t>
+      </w:r>
+      <w:bookmarkEnd w:id="7"/>
+    </w:p>
+    <w:p>
+      <w:pPr>
+        <w:rPr>
+          <w:lang w:val="en-US"/>
+        </w:rPr>
+      </w:pPr>
+      <w:r>
+        <w:rPr>
+          <w:lang w:val="en-US"/>
+        </w:rPr>
+        <w:t>After this project it is probably best to work on</w:t>
+      </w:r>
+      <w:r>
+        <w:rPr>
+          <w:lang w:val="en-US"/>
+        </w:rPr>
+        <w:t xml:space="preserve"> Microsoft certification first.</w:t>
+      </w:r>
+    </w:p>
+    <w:p>
+      <w:pPr>
+        <w:rPr>
+          <w:lang w:val="en-US"/>
+        </w:rPr>
+      </w:pPr>
+      <w:r>
+        <w:rPr>
+          <w:lang w:val="en-US"/>
+        </w:rPr>
+        <w:t>The followin</w:t>
+      </w:r>
+      <w:r>
+        <w:rPr>
+          <w:lang w:val="en-US"/>
+        </w:rPr>
+        <w:t>g</w:t>
+      </w:r>
+      <w:r>
+        <w:rPr>
+          <w:lang w:val="en-US"/>
+        </w:rPr>
+        <w:t xml:space="preserve"> 8 months are planned ahead, so it is clear what is next for the future.</w:t>
+      </w:r>
+    </w:p>
+    <w:p>
+      <w:pPr>
+        <w:rPr>
+          <w:lang w:val="en-US"/>
+        </w:rPr>
+      </w:pPr>
+      <w:r>
+        <w:rPr>
+          <w:lang w:val="en-US"/>
+        </w:rPr>
+        <w:t xml:space="preserve">See parent project </w:t>
       </w:r>
       <w:r>
         <w:rPr>
           <w:i/>
-          <w:iCs/>
-          <w:lang w:val="en-US"/>
-        </w:rPr>
-        <w:t xml:space="preserve">JJ </w:t>
-      </w:r>
-      <w:r>
-        <w:rPr>
-          <w:i/>
-          <w:iCs/>
-          <w:lang w:val="en-US"/>
-        </w:rPr>
-        <w:t>van Zon</w:t>
-      </w:r>
-    </w:p>
-    <w:p>
-      <w:pPr>
-        <w:jc w:val="center"/>
-        <w:rPr>
-          <w:i/>
-          <w:iCs/>
-          <w:lang w:val="en-US"/>
-        </w:rPr>
-      </w:pPr>
-      <w:r>
-        <w:rPr>
-          <w:i/>
-          <w:iCs/>
-          <w:lang w:val="en-US"/>
-        </w:rPr>
-        <w:t>Location</w:t>
-      </w:r>
-      <w:r>
-        <w:rPr>
-          <w:i/>
-          <w:iCs/>
-          <w:lang w:val="en-US"/>
-        </w:rPr>
-        <w:t xml:space="preserve">: </w:t>
-      </w:r>
-      <w:r>
-        <w:rPr>
-          <w:i/>
-          <w:iCs/>
-          <w:lang w:val="en-US"/>
-        </w:rPr>
-        <w:t>Oosterhout</w:t>
-      </w:r>
-      <w:r>
-        <w:rPr>
-          <w:i/>
-          <w:iCs/>
-          <w:lang w:val="en-US"/>
-        </w:rPr>
-        <w:t xml:space="preserve">, The </w:t>
-      </w:r>
-      <w:smartTag w:uri="urn:schemas-microsoft-com:office:smarttags" w:element="country-region">
-        <w:smartTag w:uri="urn:schemas-microsoft-com:office:smarttags" w:element="place">
-          <w:r>
-            <w:rPr>
-              <w:i/>
-              <w:iCs/>
-              <w:lang w:val="en-US"/>
-            </w:rPr>
-            <w:t>Netherlands</w:t>
-          </w:r>
-        </w:smartTag>
-      </w:smartTag>
-    </w:p>
-    <w:p>
-      <w:pPr>
-        <w:jc w:val="center"/>
-        <w:rPr>
-          <w:i/>
-          <w:iCs/>
-          <w:lang w:val="en-US"/>
-        </w:rPr>
-      </w:pPr>
-      <w:r>
-        <w:rPr>
-          <w:i/>
-          <w:iCs/>
-          <w:lang w:val="en-US"/>
-        </w:rPr>
-        <w:t>Date</w:t>
-      </w:r>
-      <w:r>
-        <w:rPr>
-          <w:i/>
-          <w:iCs/>
-          <w:lang w:val="en-US"/>
-        </w:rPr>
-        <w:t xml:space="preserve">: </w:t>
-      </w:r>
-      <w:smartTag w:uri="urn:schemas-microsoft-com:office:smarttags" w:element="date">
-        <w:smartTagPr>
-          <w:attr w:name="Month" w:val="6"/>
-          <w:attr w:name="Day" w:val="24"/>
-          <w:attr w:name="Year" w:val="2009"/>
-        </w:smartTagPr>
-        <w:r>
-          <w:rPr>
-            <w:i/>
-            <w:iCs/>
-            <w:lang w:val="en-US"/>
-          </w:rPr>
-          <w:t>June 24, 2009</w:t>
-        </w:r>
-      </w:smartTag>
-      <w:r>
-        <w:rPr>
-          <w:i/>
-          <w:iCs/>
-          <w:lang w:val="en-US"/>
-        </w:rPr>
-        <w:t xml:space="preserve"> – </w:t>
-      </w:r>
-      <w:smartTag w:uri="urn:schemas-microsoft-com:office:smarttags" w:element="date">
-        <w:smartTagPr>
-          <w:attr w:name="Month" w:val="9"/>
-          <w:attr w:name="Day" w:val="10"/>
-          <w:attr w:name="Year" w:val="2009"/>
-        </w:smartTagPr>
-        <w:r>
-          <w:rPr>
-            <w:i/>
-            <w:iCs/>
-            <w:lang w:val="en-US"/>
-          </w:rPr>
-          <w:t>September 10, 2009</w:t>
-        </w:r>
-      </w:smartTag>
-    </w:p>
-    <w:p>
-      <w:pPr>
-        <w:jc w:val="center"/>
-        <w:rPr>
-          <w:i/>
-          <w:iCs/>
-          <w:lang w:val="en-US"/>
-        </w:rPr>
-      </w:pPr>
+          <w:lang w:val="en-US"/>
+        </w:rPr>
+        <w:t>New Computer Language Functional Design</w:t>
+      </w:r>
+      <w:r>
+        <w:rPr>
+          <w:lang w:val="en-US"/>
+        </w:rPr>
+        <w:t>.</w:t>
+      </w:r>
     </w:p>
     <w:p>
       <w:pPr>
@@ -296,44 +801,33 @@
           <w:lang w:val="en-US"/>
         </w:rPr>
       </w:pPr>
-      <w:bookmarkStart w:id="1" w:name="_Toc233632888"/>
-      <w:bookmarkStart w:id="2" w:name="_Toc233632887"/>
-      <w:r>
-        <w:rPr>
-          <w:lang w:val="en-US"/>
-        </w:rPr>
-        <w:t>Remark</w:t>
-      </w:r>
-    </w:p>
-    <w:p>
-      <w:pPr>
-        <w:rPr>
-          <w:lang w:val="en-US"/>
-        </w:rPr>
-      </w:pPr>
-      <w:r>
-        <w:rPr>
-          <w:lang w:val="en-US"/>
-        </w:rPr>
-        <w:t xml:space="preserve">This is the initial plan. The </w:t>
-      </w:r>
-      <w:r>
-        <w:rPr>
-          <w:lang w:val="en-US"/>
-        </w:rPr>
-        <w:t>plan changed during the project</w:t>
-      </w:r>
-      <w:r>
-        <w:rPr>
-          <w:lang w:val="en-US"/>
-        </w:rPr>
-        <w:t>. You will find the changed plan in a different document.</w:t>
-      </w:r>
-      <w:r>
-        <w:rPr>
-          <w:lang w:val="en-US"/>
-        </w:rPr>
-        <w:t xml:space="preserve"> But the initial plan still matters for overview of the project.</w:t>
+      <w:bookmarkStart w:id="8" w:name="_Toc233632897"/>
+      <w:bookmarkStart w:id="9" w:name="_Toc190249630"/>
+      <w:r>
+        <w:rPr>
+          <w:lang w:val="en-US"/>
+        </w:rPr>
+        <w:t>Conditions</w:t>
+      </w:r>
+      <w:bookmarkEnd w:id="8"/>
+    </w:p>
+    <w:p>
+      <w:pPr>
+        <w:rPr>
+          <w:lang w:val="en-US"/>
+        </w:rPr>
+      </w:pPr>
+      <w:r>
+        <w:rPr>
+          <w:lang w:val="en-US"/>
+        </w:rPr>
+        <w:t xml:space="preserve">You have to orient yourself into the idea box and the existing documentation in order to really know </w:t>
+      </w:r>
+      <w:r>
+        <w:rPr>
+          <w:lang w:val="en-US"/>
+        </w:rPr>
+        <w:t>the extent of the work and to really go into details about the approach.</w:t>
       </w:r>
     </w:p>
     <w:p>
@@ -343,715 +837,15 @@
           <w:lang w:val="en-US"/>
         </w:rPr>
       </w:pPr>
-      <w:r>
-        <w:rPr>
-          <w:lang w:val="en-US"/>
-        </w:rPr>
-        <w:t>Parent Project</w:t>
-      </w:r>
-      <w:bookmarkEnd w:id="1"/>
-    </w:p>
-    <w:p>
-      <w:pPr>
-        <w:rPr>
-          <w:i/>
-          <w:lang w:val="en-US"/>
-        </w:rPr>
-      </w:pPr>
-      <w:r>
-        <w:rPr>
-          <w:i/>
-          <w:lang w:val="en-US"/>
-        </w:rPr>
-        <w:t>New Computer Language Functional Design</w:t>
-      </w:r>
-    </w:p>
-    <w:p>
-      <w:pPr>
-        <w:pStyle w:val="Spacing"/>
-        <w:rPr>
-          <w:lang w:val="en-US"/>
-        </w:rPr>
-      </w:pPr>
-    </w:p>
-    <w:bookmarkEnd w:id="2"/>
-    <w:p>
-      <w:pPr>
-        <w:rPr>
-          <w:lang w:val="en-US"/>
-        </w:rPr>
-      </w:pPr>
-      <w:r>
-        <w:rPr>
-          <w:lang w:val="en-US"/>
-        </w:rPr>
-        <w:t>(Most objectives are explained in</w:t>
-      </w:r>
-      <w:r>
-        <w:rPr>
-          <w:lang w:val="en-US"/>
-        </w:rPr>
-        <w:t>side</w:t>
-      </w:r>
-      <w:r>
-        <w:rPr>
-          <w:lang w:val="en-US"/>
-        </w:rPr>
-        <w:t xml:space="preserve"> the documentation of the parent project.)</w:t>
-      </w:r>
-    </w:p>
-    <w:p>
-      <w:pPr>
-        <w:pStyle w:val="Heading2"/>
-        <w:rPr>
-          <w:lang w:val="en-US"/>
-        </w:rPr>
-      </w:pPr>
-      <w:bookmarkStart w:id="3" w:name="_Toc233632889"/>
-      <w:r>
-        <w:rPr>
-          <w:lang w:val="en-US"/>
-        </w:rPr>
-        <w:t>Character</w:t>
-      </w:r>
-      <w:r>
-        <w:rPr>
-          <w:lang w:val="en-US"/>
-        </w:rPr>
-        <w:t xml:space="preserve"> of the work</w:t>
-      </w:r>
-      <w:bookmarkEnd w:id="3"/>
-    </w:p>
-    <w:p>
-      <w:pPr>
-        <w:rPr>
-          <w:lang w:val="en-US"/>
-        </w:rPr>
-      </w:pPr>
-      <w:r>
-        <w:rPr>
-          <w:lang w:val="en-US"/>
-        </w:rPr>
-        <w:t>Documenta</w:t>
-      </w:r>
-      <w:r>
-        <w:rPr>
-          <w:lang w:val="en-US"/>
-        </w:rPr>
-        <w:t>tion /</w:t>
-      </w:r>
-      <w:r>
-        <w:rPr>
-          <w:lang w:val="en-US"/>
-        </w:rPr>
-        <w:t xml:space="preserve"> functional design</w:t>
-      </w:r>
-    </w:p>
-    <w:p>
-      <w:pPr>
-        <w:pStyle w:val="Heading2"/>
-        <w:rPr>
-          <w:lang w:val="en-US"/>
-        </w:rPr>
-      </w:pPr>
-      <w:bookmarkStart w:id="4" w:name="_Toc233632890"/>
-      <w:r>
-        <w:rPr>
-          <w:lang w:val="en-US"/>
-        </w:rPr>
-        <w:t>Goal</w:t>
-      </w:r>
-      <w:bookmarkEnd w:id="4"/>
-    </w:p>
-    <w:p>
-      <w:pPr>
-        <w:rPr>
-          <w:lang w:val="en-US"/>
-        </w:rPr>
-      </w:pPr>
-      <w:r>
-        <w:rPr>
-          <w:lang w:val="en-US"/>
-        </w:rPr>
-        <w:t xml:space="preserve">- Plan </w:t>
-      </w:r>
-      <w:r>
-        <w:rPr>
-          <w:lang w:val="en-US"/>
-        </w:rPr>
-        <w:t>c</w:t>
-      </w:r>
-      <w:r>
-        <w:rPr>
-          <w:lang w:val="en-US"/>
-        </w:rPr>
-        <w:t xml:space="preserve">omplete </w:t>
-      </w:r>
-      <w:r>
-        <w:rPr>
-          <w:lang w:val="en-US"/>
-        </w:rPr>
-        <w:t>r</w:t>
-      </w:r>
-      <w:r>
-        <w:rPr>
-          <w:lang w:val="en-US"/>
-        </w:rPr>
-        <w:t xml:space="preserve">emains of </w:t>
-      </w:r>
-      <w:r>
-        <w:rPr>
-          <w:i/>
-          <w:lang w:val="en-US"/>
-        </w:rPr>
-        <w:t>New Computer Language Functional Design</w:t>
-      </w:r>
-    </w:p>
-    <w:p>
-      <w:pPr>
-        <w:rPr>
-          <w:lang w:val="en-US"/>
-        </w:rPr>
-      </w:pPr>
-      <w:r>
-        <w:rPr>
-          <w:lang w:val="en-US"/>
-        </w:rPr>
-        <w:t xml:space="preserve">- </w:t>
-      </w:r>
-      <w:r>
-        <w:rPr>
-          <w:lang w:val="en-US"/>
-        </w:rPr>
-        <w:t xml:space="preserve">Functionally work out the </w:t>
-      </w:r>
-      <w:r>
-        <w:rPr>
-          <w:i/>
-          <w:lang w:val="en-US"/>
-        </w:rPr>
-        <w:t xml:space="preserve">Black Box </w:t>
-      </w:r>
-      <w:r>
-        <w:rPr>
-          <w:lang w:val="en-US"/>
-        </w:rPr>
-        <w:t>concept.</w:t>
-      </w:r>
-    </w:p>
-    <w:p>
-      <w:pPr>
-        <w:pStyle w:val="Heading2"/>
-        <w:rPr>
-          <w:lang w:val="en-US"/>
-        </w:rPr>
-      </w:pPr>
-      <w:bookmarkStart w:id="5" w:name="_Toc233632891"/>
-      <w:r>
-        <w:rPr>
-          <w:lang w:val="en-US"/>
-        </w:rPr>
-        <w:t>Side-goals</w:t>
-      </w:r>
-      <w:bookmarkEnd w:id="5"/>
-    </w:p>
-    <w:p>
-      <w:pPr>
-        <w:rPr>
-          <w:lang w:val="en-US"/>
-        </w:rPr>
-      </w:pPr>
-      <w:r>
-        <w:rPr>
-          <w:lang w:val="en-US"/>
-        </w:rPr>
-        <w:t>- Process Idea Box</w:t>
-      </w:r>
-    </w:p>
-    <w:p>
-      <w:pPr>
-        <w:pStyle w:val="Heading2"/>
-        <w:rPr>
-          <w:lang w:val="en-US"/>
-        </w:rPr>
-      </w:pPr>
-      <w:r>
-        <w:rPr>
-          <w:lang w:val="en-US"/>
-        </w:rPr>
-        <w:t>Limitations</w:t>
-      </w:r>
-    </w:p>
-    <w:p>
-      <w:pPr>
-        <w:ind w:left="140" w:hanging="140"/>
-        <w:rPr>
-          <w:lang w:val="en-US"/>
-        </w:rPr>
-      </w:pPr>
-      <w:r>
-        <w:rPr>
-          <w:lang w:val="en-US"/>
-        </w:rPr>
-        <w:t xml:space="preserve">- </w:t>
-      </w:r>
-      <w:r>
-        <w:rPr>
-          <w:lang w:val="en-US"/>
-        </w:rPr>
-        <w:t xml:space="preserve">Do not update </w:t>
-      </w:r>
-      <w:r>
-        <w:rPr>
-          <w:lang w:val="en-US"/>
-        </w:rPr>
-        <w:t xml:space="preserve">project plan </w:t>
-      </w:r>
-      <w:r>
-        <w:rPr>
-          <w:lang w:val="en-US"/>
-        </w:rPr>
-        <w:t>templates</w:t>
-      </w:r>
-      <w:r>
-        <w:rPr>
-          <w:lang w:val="en-US"/>
-        </w:rPr>
-        <w:t>.</w:t>
-      </w:r>
-      <w:r>
-        <w:rPr>
-          <w:lang w:val="en-US"/>
-        </w:rPr>
-        <w:t xml:space="preserve"> </w:t>
-      </w:r>
-      <w:r>
-        <w:rPr>
-          <w:lang w:val="en-US"/>
-        </w:rPr>
-        <w:t xml:space="preserve">Make dues with </w:t>
-      </w:r>
-      <w:r>
-        <w:rPr>
-          <w:lang w:val="en-US"/>
-        </w:rPr>
-        <w:t>the way</w:t>
-      </w:r>
-      <w:r>
-        <w:rPr>
-          <w:lang w:val="en-US"/>
-        </w:rPr>
-        <w:t xml:space="preserve"> they are now.</w:t>
-      </w:r>
-    </w:p>
-    <w:p>
-      <w:pPr>
-        <w:ind w:left="140" w:hanging="140"/>
-        <w:rPr>
-          <w:lang w:val="en-US"/>
-        </w:rPr>
-      </w:pPr>
-      <w:r>
-        <w:rPr>
-          <w:lang w:val="en-US"/>
-        </w:rPr>
-        <w:t>- When processing the idea box, the</w:t>
-      </w:r>
-      <w:r>
-        <w:rPr>
-          <w:lang w:val="en-US"/>
-        </w:rPr>
-        <w:t xml:space="preserve"> first 29 ½ pages are old ideas. Do not look at them</w:t>
-      </w:r>
-      <w:r>
-        <w:rPr>
-          <w:lang w:val="en-US"/>
-        </w:rPr>
-        <w:t>.</w:t>
-      </w:r>
-    </w:p>
-    <w:p>
-      <w:pPr>
-        <w:pStyle w:val="Heading2"/>
-        <w:rPr>
-          <w:lang w:val="en-US"/>
-        </w:rPr>
-      </w:pPr>
-      <w:bookmarkStart w:id="6" w:name="_Toc233632892"/>
-      <w:r>
-        <w:rPr>
-          <w:lang w:val="en-US"/>
-        </w:rPr>
-        <w:t>Approach</w:t>
-      </w:r>
-      <w:bookmarkEnd w:id="6"/>
-    </w:p>
-    <w:p>
-      <w:pPr>
-        <w:rPr>
-          <w:lang w:val="en-US"/>
-        </w:rPr>
-      </w:pPr>
-      <w:r>
-        <w:rPr>
-          <w:lang w:val="en-US"/>
-        </w:rPr>
-        <w:t xml:space="preserve">This is the approach for working out the </w:t>
-      </w:r>
-      <w:r>
-        <w:rPr>
-          <w:i/>
-          <w:lang w:val="en-US"/>
-        </w:rPr>
-        <w:t xml:space="preserve">Black Box </w:t>
-      </w:r>
-      <w:r>
-        <w:rPr>
-          <w:lang w:val="en-US"/>
-        </w:rPr>
-        <w:t>concept.</w:t>
-      </w:r>
-    </w:p>
-    <w:p>
-      <w:pPr>
-        <w:rPr>
-          <w:lang w:val="en-US"/>
-        </w:rPr>
-      </w:pPr>
-      <w:r>
-        <w:rPr>
-          <w:lang w:val="en-US"/>
-        </w:rPr>
-        <w:t xml:space="preserve">Look over the existing </w:t>
-      </w:r>
-      <w:r>
-        <w:rPr>
-          <w:lang w:val="en-US"/>
-        </w:rPr>
-        <w:t>material there is now</w:t>
-      </w:r>
-      <w:r>
-        <w:rPr>
-          <w:lang w:val="en-US"/>
-        </w:rPr>
-        <w:t>.</w:t>
-      </w:r>
-    </w:p>
-    <w:p>
-      <w:pPr>
-        <w:rPr>
-          <w:lang w:val="en-US"/>
-        </w:rPr>
-      </w:pPr>
-      <w:r>
-        <w:rPr>
-          <w:lang w:val="en-US"/>
-        </w:rPr>
-        <w:t>W</w:t>
-      </w:r>
-      <w:r>
-        <w:rPr>
-          <w:lang w:val="en-US"/>
-        </w:rPr>
-        <w:t>ork out the idea as you go along.</w:t>
-      </w:r>
-    </w:p>
-    <w:p>
-      <w:pPr>
-        <w:rPr>
-          <w:lang w:val="en-US"/>
-        </w:rPr>
-      </w:pPr>
-      <w:r>
-        <w:rPr>
-          <w:lang w:val="en-US"/>
-        </w:rPr>
-        <w:t>Make concise documentation.</w:t>
-      </w:r>
-    </w:p>
-    <w:p>
-      <w:pPr>
-        <w:rPr>
-          <w:lang w:val="en-US"/>
-        </w:rPr>
-      </w:pPr>
-      <w:r>
-        <w:rPr>
-          <w:lang w:val="en-US"/>
-        </w:rPr>
-        <w:t xml:space="preserve">Consider the </w:t>
-      </w:r>
-      <w:r>
-        <w:rPr>
-          <w:lang w:val="en-US"/>
-        </w:rPr>
-        <w:t>‘</w:t>
-      </w:r>
-      <w:r>
-        <w:rPr>
-          <w:lang w:val="en-US"/>
-        </w:rPr>
-        <w:t>writing efficiently</w:t>
-      </w:r>
-      <w:r>
-        <w:rPr>
-          <w:lang w:val="en-US"/>
-        </w:rPr>
-        <w:t>’</w:t>
-      </w:r>
-      <w:r>
-        <w:rPr>
-          <w:lang w:val="en-US"/>
-        </w:rPr>
-        <w:t xml:space="preserve"> rules in the project documentation of </w:t>
-      </w:r>
-      <w:r>
-        <w:rPr>
-          <w:i/>
-          <w:lang w:val="en-US"/>
-        </w:rPr>
-        <w:t>New Computer Language Functional Design</w:t>
-      </w:r>
-      <w:r>
-        <w:rPr>
-          <w:lang w:val="en-US"/>
-        </w:rPr>
-        <w:t>.</w:t>
-      </w:r>
-    </w:p>
-    <w:p>
-      <w:pPr>
-        <w:pStyle w:val="Heading2"/>
-        <w:rPr>
-          <w:lang w:val="en-US"/>
-        </w:rPr>
-      </w:pPr>
-      <w:bookmarkStart w:id="7" w:name="_Toc233632894"/>
-      <w:r>
-        <w:rPr>
-          <w:lang w:val="en-US"/>
-        </w:rPr>
-        <w:t>Benefits</w:t>
-      </w:r>
-      <w:bookmarkEnd w:id="7"/>
-    </w:p>
-    <w:p>
-      <w:pPr>
-        <w:rPr>
-          <w:lang w:val="en-US"/>
-        </w:rPr>
-      </w:pPr>
-      <w:r>
-        <w:rPr>
-          <w:lang w:val="en-US"/>
-        </w:rPr>
-        <w:t>This is one of the easiest top</w:t>
-      </w:r>
-      <w:r>
-        <w:rPr>
-          <w:lang w:val="en-US"/>
-        </w:rPr>
-        <w:t>i</w:t>
-      </w:r>
-      <w:r>
-        <w:rPr>
-          <w:lang w:val="en-US"/>
-        </w:rPr>
-        <w:t>cs</w:t>
-      </w:r>
-      <w:r>
-        <w:rPr>
-          <w:lang w:val="en-US"/>
-        </w:rPr>
-        <w:t xml:space="preserve"> </w:t>
-      </w:r>
-      <w:r>
-        <w:rPr>
-          <w:lang w:val="en-US"/>
-        </w:rPr>
-        <w:t>lef</w:t>
-      </w:r>
-      <w:r>
-        <w:rPr>
-          <w:lang w:val="en-US"/>
-        </w:rPr>
-        <w:t>t</w:t>
-      </w:r>
-      <w:r>
-        <w:rPr>
-          <w:lang w:val="en-US"/>
-        </w:rPr>
-        <w:t xml:space="preserve">. The benefits of working out an easy topic is that the easy topics are most overdue, fastest to make, and because they are clear in your head they will also </w:t>
-      </w:r>
-      <w:r>
-        <w:rPr>
-          <w:lang w:val="en-US"/>
-        </w:rPr>
-        <w:t xml:space="preserve">be </w:t>
-      </w:r>
-      <w:r>
-        <w:rPr>
-          <w:lang w:val="en-US"/>
-        </w:rPr>
-        <w:t>clearer on paper</w:t>
-      </w:r>
-      <w:r>
-        <w:rPr>
-          <w:lang w:val="en-US"/>
-        </w:rPr>
-        <w:t>, so it will produce</w:t>
-      </w:r>
-      <w:r>
-        <w:rPr>
-          <w:lang w:val="en-US"/>
-        </w:rPr>
-        <w:t xml:space="preserve"> better quality of documentation.</w:t>
-      </w:r>
-    </w:p>
-    <w:p>
-      <w:pPr>
-        <w:pStyle w:val="Heading2"/>
-        <w:rPr>
-          <w:lang w:val="en-US"/>
-        </w:rPr>
-      </w:pPr>
-      <w:bookmarkStart w:id="8" w:name="_Toc233632895"/>
-      <w:r>
-        <w:rPr>
-          <w:lang w:val="en-US"/>
-        </w:rPr>
-        <w:t>F</w:t>
-      </w:r>
-      <w:r>
-        <w:rPr>
-          <w:lang w:val="en-US"/>
-        </w:rPr>
-        <w:t>uture</w:t>
-      </w:r>
-      <w:bookmarkEnd w:id="8"/>
-    </w:p>
-    <w:p>
-      <w:pPr>
-        <w:rPr>
-          <w:lang w:val="en-US"/>
-        </w:rPr>
-      </w:pPr>
-      <w:r>
-        <w:rPr>
-          <w:lang w:val="en-US"/>
-        </w:rPr>
-        <w:t>After this project it is probably best to work on</w:t>
-      </w:r>
-      <w:r>
-        <w:rPr>
-          <w:lang w:val="en-US"/>
-        </w:rPr>
-        <w:t xml:space="preserve"> Microsoft certification first.</w:t>
-      </w:r>
-    </w:p>
-    <w:p>
-      <w:pPr>
-        <w:rPr>
-          <w:lang w:val="en-US"/>
-        </w:rPr>
-      </w:pPr>
-      <w:r>
-        <w:rPr>
-          <w:lang w:val="en-US"/>
-        </w:rPr>
-        <w:t>The followin</w:t>
-      </w:r>
-      <w:r>
-        <w:rPr>
-          <w:lang w:val="en-US"/>
-        </w:rPr>
-        <w:t>g</w:t>
-      </w:r>
-      <w:r>
-        <w:rPr>
-          <w:lang w:val="en-US"/>
-        </w:rPr>
-        <w:t xml:space="preserve"> 8 months are planned ahead, so it is clear what is next for the future.</w:t>
-      </w:r>
-    </w:p>
-    <w:p>
-      <w:pPr>
-        <w:rPr>
-          <w:lang w:val="en-US"/>
-        </w:rPr>
-      </w:pPr>
-      <w:r>
-        <w:rPr>
-          <w:lang w:val="en-US"/>
-        </w:rPr>
-        <w:t xml:space="preserve">See parent project </w:t>
-      </w:r>
-      <w:r>
-        <w:rPr>
-          <w:i/>
-          <w:lang w:val="en-US"/>
-        </w:rPr>
-        <w:t>New Computer Language Functional Design</w:t>
-      </w:r>
-      <w:r>
-        <w:rPr>
-          <w:lang w:val="en-US"/>
-        </w:rPr>
-        <w:t>.</w:t>
-      </w:r>
-    </w:p>
-    <w:p>
-      <w:pPr>
-        <w:pStyle w:val="Heading2"/>
-        <w:rPr>
-          <w:lang w:val="en-US"/>
-        </w:rPr>
-      </w:pPr>
-      <w:bookmarkStart w:id="9" w:name="_Toc233632897"/>
-      <w:bookmarkStart w:id="10" w:name="_Toc190249630"/>
-      <w:r>
-        <w:rPr>
-          <w:lang w:val="en-US"/>
-        </w:rPr>
-        <w:t>Conditions</w:t>
+      <w:bookmarkStart w:id="10" w:name="_Toc233632898"/>
+      <w:r>
+        <w:rPr>
+          <w:lang w:val="en-US"/>
+        </w:rPr>
+        <w:t>Time Planning</w:t>
       </w:r>
       <w:bookmarkEnd w:id="9"/>
-    </w:p>
-    <w:p>
-      <w:pPr>
-        <w:rPr>
-          <w:lang w:val="en-US"/>
-        </w:rPr>
-      </w:pPr>
-      <w:r>
-        <w:rPr>
-          <w:lang w:val="en-US"/>
-        </w:rPr>
-        <w:t xml:space="preserve">You have to orient yourself into the idea box and the existing documentation in order to really know </w:t>
-      </w:r>
-      <w:r>
-        <w:rPr>
-          <w:lang w:val="en-US"/>
-        </w:rPr>
-        <w:t>the extent of the work and to really go into details about the approach.</w:t>
-      </w:r>
-    </w:p>
-    <w:p>
-      <w:pPr>
-        <w:pStyle w:val="Heading2"/>
-        <w:rPr>
-          <w:lang w:val="en-US"/>
-        </w:rPr>
-      </w:pPr>
-      <w:bookmarkStart w:id="11" w:name="_Toc233632898"/>
-      <w:r>
-        <w:rPr>
-          <w:lang w:val="en-US"/>
-        </w:rPr>
-        <w:t>Time Planning</w:t>
-      </w:r>
       <w:bookmarkEnd w:id="10"/>
-      <w:bookmarkEnd w:id="11"/>
     </w:p>
     <w:p>
       <w:pPr>
@@ -1256,7 +1050,7 @@
 </file>
 
 <file path=word/endnotes.xml><?xml version="1.0" encoding="utf-8"?>
-<w:endnotes xmlns:wpc="http://schemas.microsoft.com/office/word/2010/wordprocessingCanvas" xmlns:cx="http://schemas.microsoft.com/office/drawing/2014/chartex" xmlns:cx1="http://schemas.microsoft.com/office/drawing/2015/9/8/chartex" xmlns:cx2="http://schemas.microsoft.com/office/drawing/2015/10/21/chartex" xmlns:cx3="http://schemas.microsoft.com/office/drawing/2016/5/9/chartex" xmlns:cx4="http://schemas.microsoft.com/office/drawing/2016/5/10/chartex" xmlns:cx5="http://schemas.microsoft.com/office/drawing/2016/5/11/chartex" xmlns:cx6="http://schemas.microsoft.com/office/drawing/2016/5/12/chartex" xmlns:cx7="http://schemas.microsoft.com/office/drawing/2016/5/13/chartex" xmlns:cx8="http://schemas.microsoft.com/office/drawing/2016/5/14/chartex" xmlns:mc="http://schemas.openxmlformats.org/markup-compatibility/2006" xmlns:aink="http://schemas.microsoft.com/office/drawing/2016/ink" xmlns:am3d="http://schemas.microsoft.com/office/drawing/2017/model3d" xmlns:o="urn:schemas-microsoft-com:office:office" xmlns:r="http://schemas.openxmlformats.org/officeDocument/2006/relationships" xmlns:m="http://schemas.openxmlformats.org/officeDocument/2006/math" xmlns:v="urn:schemas-microsoft-com:vml" xmlns:wp14="http://schemas.microsoft.com/office/word/2010/wordprocessingDrawing" xmlns:wp="http://schemas.openxmlformats.org/drawingml/2006/wordprocessingDrawing" xmlns:w10="urn:schemas-microsoft-com:office:word" xmlns:w="http://schemas.openxmlformats.org/wordprocessingml/2006/main" xmlns:w14="http://schemas.microsoft.com/office/word/2010/wordml" xmlns:w15="http://schemas.microsoft.com/office/word/2012/wordml" xmlns:w16cid="http://schemas.microsoft.com/office/word/2016/wordml/cid" xmlns:w16se="http://schemas.microsoft.com/office/word/2015/wordml/symex" xmlns:wpg="http://schemas.microsoft.com/office/word/2010/wordprocessingGroup" xmlns:wpi="http://schemas.microsoft.com/office/word/2010/wordprocessingInk" xmlns:wne="http://schemas.microsoft.com/office/word/2006/wordml" xmlns:wps="http://schemas.microsoft.com/office/word/2010/wordprocessingShape" mc:Ignorable="w14 w15 w16se w16cid wp14">
+<w:endnotes xmlns:wpc="http://schemas.microsoft.com/office/word/2010/wordprocessingCanvas" xmlns:cx="http://schemas.microsoft.com/office/drawing/2014/chartex" xmlns:cx1="http://schemas.microsoft.com/office/drawing/2015/9/8/chartex" xmlns:cx2="http://schemas.microsoft.com/office/drawing/2015/10/21/chartex" xmlns:cx3="http://schemas.microsoft.com/office/drawing/2016/5/9/chartex" xmlns:cx4="http://schemas.microsoft.com/office/drawing/2016/5/10/chartex" xmlns:cx5="http://schemas.microsoft.com/office/drawing/2016/5/11/chartex" xmlns:cx6="http://schemas.microsoft.com/office/drawing/2016/5/12/chartex" xmlns:cx7="http://schemas.microsoft.com/office/drawing/2016/5/13/chartex" xmlns:cx8="http://schemas.microsoft.com/office/drawing/2016/5/14/chartex" xmlns:mc="http://schemas.openxmlformats.org/markup-compatibility/2006" xmlns:aink="http://schemas.microsoft.com/office/drawing/2016/ink" xmlns:am3d="http://schemas.microsoft.com/office/drawing/2017/model3d" xmlns:o="urn:schemas-microsoft-com:office:office" xmlns:r="http://schemas.openxmlformats.org/officeDocument/2006/relationships" xmlns:m="http://schemas.openxmlformats.org/officeDocument/2006/math" xmlns:v="urn:schemas-microsoft-com:vml" xmlns:wp14="http://schemas.microsoft.com/office/word/2010/wordprocessingDrawing" xmlns:wp="http://schemas.openxmlformats.org/drawingml/2006/wordprocessingDrawing" xmlns:w10="urn:schemas-microsoft-com:office:word" xmlns:w="http://schemas.openxmlformats.org/wordprocessingml/2006/main" xmlns:w14="http://schemas.microsoft.com/office/word/2010/wordml" xmlns:w15="http://schemas.microsoft.com/office/word/2012/wordml" xmlns:w16cex="http://schemas.microsoft.com/office/word/2018/wordml/cex" xmlns:w16cid="http://schemas.microsoft.com/office/word/2016/wordml/cid" xmlns:w16="http://schemas.microsoft.com/office/word/2018/wordml" xmlns:w16se="http://schemas.microsoft.com/office/word/2015/wordml/symex" xmlns:wpg="http://schemas.microsoft.com/office/word/2010/wordprocessingGroup" xmlns:wpi="http://schemas.microsoft.com/office/word/2010/wordprocessingInk" xmlns:wne="http://schemas.microsoft.com/office/word/2006/wordml" xmlns:wps="http://schemas.microsoft.com/office/word/2010/wordprocessingShape" mc:Ignorable="w14 w15 w16se w16cid w16 w16cex wp14">
   <w:endnote w:type="separator" w:id="-1">
     <w:p>
       <w:r>
@@ -1275,7 +1069,7 @@
 </file>
 
 <file path=word/footer1.xml><?xml version="1.0" encoding="utf-8"?>
-<w:ftr xmlns:wpc="http://schemas.microsoft.com/office/word/2010/wordprocessingCanvas" xmlns:cx="http://schemas.microsoft.com/office/drawing/2014/chartex" xmlns:cx1="http://schemas.microsoft.com/office/drawing/2015/9/8/chartex" xmlns:cx2="http://schemas.microsoft.com/office/drawing/2015/10/21/chartex" xmlns:cx3="http://schemas.microsoft.com/office/drawing/2016/5/9/chartex" xmlns:cx4="http://schemas.microsoft.com/office/drawing/2016/5/10/chartex" xmlns:cx5="http://schemas.microsoft.com/office/drawing/2016/5/11/chartex" xmlns:cx6="http://schemas.microsoft.com/office/drawing/2016/5/12/chartex" xmlns:cx7="http://schemas.microsoft.com/office/drawing/2016/5/13/chartex" xmlns:cx8="http://schemas.microsoft.com/office/drawing/2016/5/14/chartex" xmlns:mc="http://schemas.openxmlformats.org/markup-compatibility/2006" xmlns:aink="http://schemas.microsoft.com/office/drawing/2016/ink" xmlns:am3d="http://schemas.microsoft.com/office/drawing/2017/model3d" xmlns:o="urn:schemas-microsoft-com:office:office" xmlns:r="http://schemas.openxmlformats.org/officeDocument/2006/relationships" xmlns:m="http://schemas.openxmlformats.org/officeDocument/2006/math" xmlns:v="urn:schemas-microsoft-com:vml" xmlns:wp14="http://schemas.microsoft.com/office/word/2010/wordprocessingDrawing" xmlns:wp="http://schemas.openxmlformats.org/drawingml/2006/wordprocessingDrawing" xmlns:w10="urn:schemas-microsoft-com:office:word" xmlns:w="http://schemas.openxmlformats.org/wordprocessingml/2006/main" xmlns:w14="http://schemas.microsoft.com/office/word/2010/wordml" xmlns:w15="http://schemas.microsoft.com/office/word/2012/wordml" xmlns:w16cid="http://schemas.microsoft.com/office/word/2016/wordml/cid" xmlns:w16se="http://schemas.microsoft.com/office/word/2015/wordml/symex" xmlns:wpg="http://schemas.microsoft.com/office/word/2010/wordprocessingGroup" xmlns:wpi="http://schemas.microsoft.com/office/word/2010/wordprocessingInk" xmlns:wne="http://schemas.microsoft.com/office/word/2006/wordml" xmlns:wps="http://schemas.microsoft.com/office/word/2010/wordprocessingShape" mc:Ignorable="w14 w15 w16se w16cid wp14">
+<w:ftr xmlns:wpc="http://schemas.microsoft.com/office/word/2010/wordprocessingCanvas" xmlns:cx="http://schemas.microsoft.com/office/drawing/2014/chartex" xmlns:cx1="http://schemas.microsoft.com/office/drawing/2015/9/8/chartex" xmlns:cx2="http://schemas.microsoft.com/office/drawing/2015/10/21/chartex" xmlns:cx3="http://schemas.microsoft.com/office/drawing/2016/5/9/chartex" xmlns:cx4="http://schemas.microsoft.com/office/drawing/2016/5/10/chartex" xmlns:cx5="http://schemas.microsoft.com/office/drawing/2016/5/11/chartex" xmlns:cx6="http://schemas.microsoft.com/office/drawing/2016/5/12/chartex" xmlns:cx7="http://schemas.microsoft.com/office/drawing/2016/5/13/chartex" xmlns:cx8="http://schemas.microsoft.com/office/drawing/2016/5/14/chartex" xmlns:mc="http://schemas.openxmlformats.org/markup-compatibility/2006" xmlns:aink="http://schemas.microsoft.com/office/drawing/2016/ink" xmlns:am3d="http://schemas.microsoft.com/office/drawing/2017/model3d" xmlns:o="urn:schemas-microsoft-com:office:office" xmlns:r="http://schemas.openxmlformats.org/officeDocument/2006/relationships" xmlns:m="http://schemas.openxmlformats.org/officeDocument/2006/math" xmlns:v="urn:schemas-microsoft-com:vml" xmlns:wp14="http://schemas.microsoft.com/office/word/2010/wordprocessingDrawing" xmlns:wp="http://schemas.openxmlformats.org/drawingml/2006/wordprocessingDrawing" xmlns:w10="urn:schemas-microsoft-com:office:word" xmlns:w="http://schemas.openxmlformats.org/wordprocessingml/2006/main" xmlns:w14="http://schemas.microsoft.com/office/word/2010/wordml" xmlns:w15="http://schemas.microsoft.com/office/word/2012/wordml" xmlns:w16cex="http://schemas.microsoft.com/office/word/2018/wordml/cex" xmlns:w16cid="http://schemas.microsoft.com/office/word/2016/wordml/cid" xmlns:w16="http://schemas.microsoft.com/office/word/2018/wordml" xmlns:w16se="http://schemas.microsoft.com/office/word/2015/wordml/symex" xmlns:wpg="http://schemas.microsoft.com/office/word/2010/wordprocessingGroup" xmlns:wpi="http://schemas.microsoft.com/office/word/2010/wordprocessingInk" xmlns:wne="http://schemas.microsoft.com/office/word/2006/wordml" xmlns:wps="http://schemas.microsoft.com/office/word/2010/wordprocessingShape" mc:Ignorable="w14 w15 w16se w16cid w16 w16cex wp14">
   <w:p>
     <w:pPr>
       <w:pStyle w:val="Footer"/>
@@ -1285,7 +1079,7 @@
 </file>
 
 <file path=word/footer2.xml><?xml version="1.0" encoding="utf-8"?>
-<w:ftr xmlns:wpc="http://schemas.microsoft.com/office/word/2010/wordprocessingCanvas" xmlns:cx="http://schemas.microsoft.com/office/drawing/2014/chartex" xmlns:cx1="http://schemas.microsoft.com/office/drawing/2015/9/8/chartex" xmlns:cx2="http://schemas.microsoft.com/office/drawing/2015/10/21/chartex" xmlns:cx3="http://schemas.microsoft.com/office/drawing/2016/5/9/chartex" xmlns:cx4="http://schemas.microsoft.com/office/drawing/2016/5/10/chartex" xmlns:cx5="http://schemas.microsoft.com/office/drawing/2016/5/11/chartex" xmlns:cx6="http://schemas.microsoft.com/office/drawing/2016/5/12/chartex" xmlns:cx7="http://schemas.microsoft.com/office/drawing/2016/5/13/chartex" xmlns:cx8="http://schemas.microsoft.com/office/drawing/2016/5/14/chartex" xmlns:mc="http://schemas.openxmlformats.org/markup-compatibility/2006" xmlns:aink="http://schemas.microsoft.com/office/drawing/2016/ink" xmlns:am3d="http://schemas.microsoft.com/office/drawing/2017/model3d" xmlns:o="urn:schemas-microsoft-com:office:office" xmlns:r="http://schemas.openxmlformats.org/officeDocument/2006/relationships" xmlns:m="http://schemas.openxmlformats.org/officeDocument/2006/math" xmlns:v="urn:schemas-microsoft-com:vml" xmlns:wp14="http://schemas.microsoft.com/office/word/2010/wordprocessingDrawing" xmlns:wp="http://schemas.openxmlformats.org/drawingml/2006/wordprocessingDrawing" xmlns:w10="urn:schemas-microsoft-com:office:word" xmlns:w="http://schemas.openxmlformats.org/wordprocessingml/2006/main" xmlns:w14="http://schemas.microsoft.com/office/word/2010/wordml" xmlns:w15="http://schemas.microsoft.com/office/word/2012/wordml" xmlns:w16cid="http://schemas.microsoft.com/office/word/2016/wordml/cid" xmlns:w16se="http://schemas.microsoft.com/office/word/2015/wordml/symex" xmlns:wpg="http://schemas.microsoft.com/office/word/2010/wordprocessingGroup" xmlns:wpi="http://schemas.microsoft.com/office/word/2010/wordprocessingInk" xmlns:wne="http://schemas.microsoft.com/office/word/2006/wordml" xmlns:wps="http://schemas.microsoft.com/office/word/2010/wordprocessingShape" mc:Ignorable="w14 w15 w16se w16cid wp14">
+<w:ftr xmlns:wpc="http://schemas.microsoft.com/office/word/2010/wordprocessingCanvas" xmlns:cx="http://schemas.microsoft.com/office/drawing/2014/chartex" xmlns:cx1="http://schemas.microsoft.com/office/drawing/2015/9/8/chartex" xmlns:cx2="http://schemas.microsoft.com/office/drawing/2015/10/21/chartex" xmlns:cx3="http://schemas.microsoft.com/office/drawing/2016/5/9/chartex" xmlns:cx4="http://schemas.microsoft.com/office/drawing/2016/5/10/chartex" xmlns:cx5="http://schemas.microsoft.com/office/drawing/2016/5/11/chartex" xmlns:cx6="http://schemas.microsoft.com/office/drawing/2016/5/12/chartex" xmlns:cx7="http://schemas.microsoft.com/office/drawing/2016/5/13/chartex" xmlns:cx8="http://schemas.microsoft.com/office/drawing/2016/5/14/chartex" xmlns:mc="http://schemas.openxmlformats.org/markup-compatibility/2006" xmlns:aink="http://schemas.microsoft.com/office/drawing/2016/ink" xmlns:am3d="http://schemas.microsoft.com/office/drawing/2017/model3d" xmlns:o="urn:schemas-microsoft-com:office:office" xmlns:r="http://schemas.openxmlformats.org/officeDocument/2006/relationships" xmlns:m="http://schemas.openxmlformats.org/officeDocument/2006/math" xmlns:v="urn:schemas-microsoft-com:vml" xmlns:wp14="http://schemas.microsoft.com/office/word/2010/wordprocessingDrawing" xmlns:wp="http://schemas.openxmlformats.org/drawingml/2006/wordprocessingDrawing" xmlns:w10="urn:schemas-microsoft-com:office:word" xmlns:w="http://schemas.openxmlformats.org/wordprocessingml/2006/main" xmlns:w14="http://schemas.microsoft.com/office/word/2010/wordml" xmlns:w15="http://schemas.microsoft.com/office/word/2012/wordml" xmlns:w16cex="http://schemas.microsoft.com/office/word/2018/wordml/cex" xmlns:w16cid="http://schemas.microsoft.com/office/word/2016/wordml/cid" xmlns:w16="http://schemas.microsoft.com/office/word/2018/wordml" xmlns:w16se="http://schemas.microsoft.com/office/word/2015/wordml/symex" xmlns:wpg="http://schemas.microsoft.com/office/word/2010/wordprocessingGroup" xmlns:wpi="http://schemas.microsoft.com/office/word/2010/wordprocessingInk" xmlns:wne="http://schemas.microsoft.com/office/word/2006/wordml" xmlns:wps="http://schemas.microsoft.com/office/word/2010/wordprocessingShape" mc:Ignorable="w14 w15 w16se w16cid w16 w16cex wp14">
   <w:p>
     <w:pPr>
       <w:pStyle w:val="Footer"/>
@@ -1295,7 +1089,7 @@
 </file>
 
 <file path=word/footer3.xml><?xml version="1.0" encoding="utf-8"?>
-<w:ftr xmlns:wpc="http://schemas.microsoft.com/office/word/2010/wordprocessingCanvas" xmlns:cx="http://schemas.microsoft.com/office/drawing/2014/chartex" xmlns:cx1="http://schemas.microsoft.com/office/drawing/2015/9/8/chartex" xmlns:cx2="http://schemas.microsoft.com/office/drawing/2015/10/21/chartex" xmlns:cx3="http://schemas.microsoft.com/office/drawing/2016/5/9/chartex" xmlns:cx4="http://schemas.microsoft.com/office/drawing/2016/5/10/chartex" xmlns:cx5="http://schemas.microsoft.com/office/drawing/2016/5/11/chartex" xmlns:cx6="http://schemas.microsoft.com/office/drawing/2016/5/12/chartex" xmlns:cx7="http://schemas.microsoft.com/office/drawing/2016/5/13/chartex" xmlns:cx8="http://schemas.microsoft.com/office/drawing/2016/5/14/chartex" xmlns:mc="http://schemas.openxmlformats.org/markup-compatibility/2006" xmlns:aink="http://schemas.microsoft.com/office/drawing/2016/ink" xmlns:am3d="http://schemas.microsoft.com/office/drawing/2017/model3d" xmlns:o="urn:schemas-microsoft-com:office:office" xmlns:r="http://schemas.openxmlformats.org/officeDocument/2006/relationships" xmlns:m="http://schemas.openxmlformats.org/officeDocument/2006/math" xmlns:v="urn:schemas-microsoft-com:vml" xmlns:wp14="http://schemas.microsoft.com/office/word/2010/wordprocessingDrawing" xmlns:wp="http://schemas.openxmlformats.org/drawingml/2006/wordprocessingDrawing" xmlns:w10="urn:schemas-microsoft-com:office:word" xmlns:w="http://schemas.openxmlformats.org/wordprocessingml/2006/main" xmlns:w14="http://schemas.microsoft.com/office/word/2010/wordml" xmlns:w15="http://schemas.microsoft.com/office/word/2012/wordml" xmlns:w16cid="http://schemas.microsoft.com/office/word/2016/wordml/cid" xmlns:w16se="http://schemas.microsoft.com/office/word/2015/wordml/symex" xmlns:wpg="http://schemas.microsoft.com/office/word/2010/wordprocessingGroup" xmlns:wpi="http://schemas.microsoft.com/office/word/2010/wordprocessingInk" xmlns:wne="http://schemas.microsoft.com/office/word/2006/wordml" xmlns:wps="http://schemas.microsoft.com/office/word/2010/wordprocessingShape" mc:Ignorable="w14 w15 w16se w16cid wp14">
+<w:ftr xmlns:wpc="http://schemas.microsoft.com/office/word/2010/wordprocessingCanvas" xmlns:cx="http://schemas.microsoft.com/office/drawing/2014/chartex" xmlns:cx1="http://schemas.microsoft.com/office/drawing/2015/9/8/chartex" xmlns:cx2="http://schemas.microsoft.com/office/drawing/2015/10/21/chartex" xmlns:cx3="http://schemas.microsoft.com/office/drawing/2016/5/9/chartex" xmlns:cx4="http://schemas.microsoft.com/office/drawing/2016/5/10/chartex" xmlns:cx5="http://schemas.microsoft.com/office/drawing/2016/5/11/chartex" xmlns:cx6="http://schemas.microsoft.com/office/drawing/2016/5/12/chartex" xmlns:cx7="http://schemas.microsoft.com/office/drawing/2016/5/13/chartex" xmlns:cx8="http://schemas.microsoft.com/office/drawing/2016/5/14/chartex" xmlns:mc="http://schemas.openxmlformats.org/markup-compatibility/2006" xmlns:aink="http://schemas.microsoft.com/office/drawing/2016/ink" xmlns:am3d="http://schemas.microsoft.com/office/drawing/2017/model3d" xmlns:o="urn:schemas-microsoft-com:office:office" xmlns:r="http://schemas.openxmlformats.org/officeDocument/2006/relationships" xmlns:m="http://schemas.openxmlformats.org/officeDocument/2006/math" xmlns:v="urn:schemas-microsoft-com:vml" xmlns:wp14="http://schemas.microsoft.com/office/word/2010/wordprocessingDrawing" xmlns:wp="http://schemas.openxmlformats.org/drawingml/2006/wordprocessingDrawing" xmlns:w10="urn:schemas-microsoft-com:office:word" xmlns:w="http://schemas.openxmlformats.org/wordprocessingml/2006/main" xmlns:w14="http://schemas.microsoft.com/office/word/2010/wordml" xmlns:w15="http://schemas.microsoft.com/office/word/2012/wordml" xmlns:w16cex="http://schemas.microsoft.com/office/word/2018/wordml/cex" xmlns:w16cid="http://schemas.microsoft.com/office/word/2016/wordml/cid" xmlns:w16="http://schemas.microsoft.com/office/word/2018/wordml" xmlns:w16se="http://schemas.microsoft.com/office/word/2015/wordml/symex" xmlns:wpg="http://schemas.microsoft.com/office/word/2010/wordprocessingGroup" xmlns:wpi="http://schemas.microsoft.com/office/word/2010/wordprocessingInk" xmlns:wne="http://schemas.microsoft.com/office/word/2006/wordml" xmlns:wps="http://schemas.microsoft.com/office/word/2010/wordprocessingShape" mc:Ignorable="w14 w15 w16se w16cid w16 w16cex wp14">
   <w:p>
     <w:pPr>
       <w:pStyle w:val="Footer"/>
@@ -1305,7 +1099,7 @@
 </file>
 
 <file path=word/footnotes.xml><?xml version="1.0" encoding="utf-8"?>
-<w:footnotes xmlns:wpc="http://schemas.microsoft.com/office/word/2010/wordprocessingCanvas" xmlns:cx="http://schemas.microsoft.com/office/drawing/2014/chartex" xmlns:cx1="http://schemas.microsoft.com/office/drawing/2015/9/8/chartex" xmlns:cx2="http://schemas.microsoft.com/office/drawing/2015/10/21/chartex" xmlns:cx3="http://schemas.microsoft.com/office/drawing/2016/5/9/chartex" xmlns:cx4="http://schemas.microsoft.com/office/drawing/2016/5/10/chartex" xmlns:cx5="http://schemas.microsoft.com/office/drawing/2016/5/11/chartex" xmlns:cx6="http://schemas.microsoft.com/office/drawing/2016/5/12/chartex" xmlns:cx7="http://schemas.microsoft.com/office/drawing/2016/5/13/chartex" xmlns:cx8="http://schemas.microsoft.com/office/drawing/2016/5/14/chartex" xmlns:mc="http://schemas.openxmlformats.org/markup-compatibility/2006" xmlns:aink="http://schemas.microsoft.com/office/drawing/2016/ink" xmlns:am3d="http://schemas.microsoft.com/office/drawing/2017/model3d" xmlns:o="urn:schemas-microsoft-com:office:office" xmlns:r="http://schemas.openxmlformats.org/officeDocument/2006/relationships" xmlns:m="http://schemas.openxmlformats.org/officeDocument/2006/math" xmlns:v="urn:schemas-microsoft-com:vml" xmlns:wp14="http://schemas.microsoft.com/office/word/2010/wordprocessingDrawing" xmlns:wp="http://schemas.openxmlformats.org/drawingml/2006/wordprocessingDrawing" xmlns:w10="urn:schemas-microsoft-com:office:word" xmlns:w="http://schemas.openxmlformats.org/wordprocessingml/2006/main" xmlns:w14="http://schemas.microsoft.com/office/word/2010/wordml" xmlns:w15="http://schemas.microsoft.com/office/word/2012/wordml" xmlns:w16cid="http://schemas.microsoft.com/office/word/2016/wordml/cid" xmlns:w16se="http://schemas.microsoft.com/office/word/2015/wordml/symex" xmlns:wpg="http://schemas.microsoft.com/office/word/2010/wordprocessingGroup" xmlns:wpi="http://schemas.microsoft.com/office/word/2010/wordprocessingInk" xmlns:wne="http://schemas.microsoft.com/office/word/2006/wordml" xmlns:wps="http://schemas.microsoft.com/office/word/2010/wordprocessingShape" mc:Ignorable="w14 w15 w16se w16cid wp14">
+<w:footnotes xmlns:wpc="http://schemas.microsoft.com/office/word/2010/wordprocessingCanvas" xmlns:cx="http://schemas.microsoft.com/office/drawing/2014/chartex" xmlns:cx1="http://schemas.microsoft.com/office/drawing/2015/9/8/chartex" xmlns:cx2="http://schemas.microsoft.com/office/drawing/2015/10/21/chartex" xmlns:cx3="http://schemas.microsoft.com/office/drawing/2016/5/9/chartex" xmlns:cx4="http://schemas.microsoft.com/office/drawing/2016/5/10/chartex" xmlns:cx5="http://schemas.microsoft.com/office/drawing/2016/5/11/chartex" xmlns:cx6="http://schemas.microsoft.com/office/drawing/2016/5/12/chartex" xmlns:cx7="http://schemas.microsoft.com/office/drawing/2016/5/13/chartex" xmlns:cx8="http://schemas.microsoft.com/office/drawing/2016/5/14/chartex" xmlns:mc="http://schemas.openxmlformats.org/markup-compatibility/2006" xmlns:aink="http://schemas.microsoft.com/office/drawing/2016/ink" xmlns:am3d="http://schemas.microsoft.com/office/drawing/2017/model3d" xmlns:o="urn:schemas-microsoft-com:office:office" xmlns:r="http://schemas.openxmlformats.org/officeDocument/2006/relationships" xmlns:m="http://schemas.openxmlformats.org/officeDocument/2006/math" xmlns:v="urn:schemas-microsoft-com:vml" xmlns:wp14="http://schemas.microsoft.com/office/word/2010/wordprocessingDrawing" xmlns:wp="http://schemas.openxmlformats.org/drawingml/2006/wordprocessingDrawing" xmlns:w10="urn:schemas-microsoft-com:office:word" xmlns:w="http://schemas.openxmlformats.org/wordprocessingml/2006/main" xmlns:w14="http://schemas.microsoft.com/office/word/2010/wordml" xmlns:w15="http://schemas.microsoft.com/office/word/2012/wordml" xmlns:w16cex="http://schemas.microsoft.com/office/word/2018/wordml/cex" xmlns:w16cid="http://schemas.microsoft.com/office/word/2016/wordml/cid" xmlns:w16="http://schemas.microsoft.com/office/word/2018/wordml" xmlns:w16se="http://schemas.microsoft.com/office/word/2015/wordml/symex" xmlns:wpg="http://schemas.microsoft.com/office/word/2010/wordprocessingGroup" xmlns:wpi="http://schemas.microsoft.com/office/word/2010/wordprocessingInk" xmlns:wne="http://schemas.microsoft.com/office/word/2006/wordml" xmlns:wps="http://schemas.microsoft.com/office/word/2010/wordprocessingShape" mc:Ignorable="w14 w15 w16se w16cid w16 w16cex wp14">
   <w:footnote w:type="separator" w:id="-1">
     <w:p>
       <w:r>
@@ -1324,7 +1118,7 @@
 </file>
 
 <file path=word/header1.xml><?xml version="1.0" encoding="utf-8"?>
-<w:hdr xmlns:wpc="http://schemas.microsoft.com/office/word/2010/wordprocessingCanvas" xmlns:cx="http://schemas.microsoft.com/office/drawing/2014/chartex" xmlns:cx1="http://schemas.microsoft.com/office/drawing/2015/9/8/chartex" xmlns:cx2="http://schemas.microsoft.com/office/drawing/2015/10/21/chartex" xmlns:cx3="http://schemas.microsoft.com/office/drawing/2016/5/9/chartex" xmlns:cx4="http://schemas.microsoft.com/office/drawing/2016/5/10/chartex" xmlns:cx5="http://schemas.microsoft.com/office/drawing/2016/5/11/chartex" xmlns:cx6="http://schemas.microsoft.com/office/drawing/2016/5/12/chartex" xmlns:cx7="http://schemas.microsoft.com/office/drawing/2016/5/13/chartex" xmlns:cx8="http://schemas.microsoft.com/office/drawing/2016/5/14/chartex" xmlns:mc="http://schemas.openxmlformats.org/markup-compatibility/2006" xmlns:aink="http://schemas.microsoft.com/office/drawing/2016/ink" xmlns:am3d="http://schemas.microsoft.com/office/drawing/2017/model3d" xmlns:o="urn:schemas-microsoft-com:office:office" xmlns:r="http://schemas.openxmlformats.org/officeDocument/2006/relationships" xmlns:m="http://schemas.openxmlformats.org/officeDocument/2006/math" xmlns:v="urn:schemas-microsoft-com:vml" xmlns:wp14="http://schemas.microsoft.com/office/word/2010/wordprocessingDrawing" xmlns:wp="http://schemas.openxmlformats.org/drawingml/2006/wordprocessingDrawing" xmlns:w10="urn:schemas-microsoft-com:office:word" xmlns:w="http://schemas.openxmlformats.org/wordprocessingml/2006/main" xmlns:w14="http://schemas.microsoft.com/office/word/2010/wordml" xmlns:w15="http://schemas.microsoft.com/office/word/2012/wordml" xmlns:w16cid="http://schemas.microsoft.com/office/word/2016/wordml/cid" xmlns:w16se="http://schemas.microsoft.com/office/word/2015/wordml/symex" xmlns:wpg="http://schemas.microsoft.com/office/word/2010/wordprocessingGroup" xmlns:wpi="http://schemas.microsoft.com/office/word/2010/wordprocessingInk" xmlns:wne="http://schemas.microsoft.com/office/word/2006/wordml" xmlns:wps="http://schemas.microsoft.com/office/word/2010/wordprocessingShape" mc:Ignorable="w14 w15 w16se w16cid wp14">
+<w:hdr xmlns:wpc="http://schemas.microsoft.com/office/word/2010/wordprocessingCanvas" xmlns:cx="http://schemas.microsoft.com/office/drawing/2014/chartex" xmlns:cx1="http://schemas.microsoft.com/office/drawing/2015/9/8/chartex" xmlns:cx2="http://schemas.microsoft.com/office/drawing/2015/10/21/chartex" xmlns:cx3="http://schemas.microsoft.com/office/drawing/2016/5/9/chartex" xmlns:cx4="http://schemas.microsoft.com/office/drawing/2016/5/10/chartex" xmlns:cx5="http://schemas.microsoft.com/office/drawing/2016/5/11/chartex" xmlns:cx6="http://schemas.microsoft.com/office/drawing/2016/5/12/chartex" xmlns:cx7="http://schemas.microsoft.com/office/drawing/2016/5/13/chartex" xmlns:cx8="http://schemas.microsoft.com/office/drawing/2016/5/14/chartex" xmlns:mc="http://schemas.openxmlformats.org/markup-compatibility/2006" xmlns:aink="http://schemas.microsoft.com/office/drawing/2016/ink" xmlns:am3d="http://schemas.microsoft.com/office/drawing/2017/model3d" xmlns:o="urn:schemas-microsoft-com:office:office" xmlns:r="http://schemas.openxmlformats.org/officeDocument/2006/relationships" xmlns:m="http://schemas.openxmlformats.org/officeDocument/2006/math" xmlns:v="urn:schemas-microsoft-com:vml" xmlns:wp14="http://schemas.microsoft.com/office/word/2010/wordprocessingDrawing" xmlns:wp="http://schemas.openxmlformats.org/drawingml/2006/wordprocessingDrawing" xmlns:w10="urn:schemas-microsoft-com:office:word" xmlns:w="http://schemas.openxmlformats.org/wordprocessingml/2006/main" xmlns:w14="http://schemas.microsoft.com/office/word/2010/wordml" xmlns:w15="http://schemas.microsoft.com/office/word/2012/wordml" xmlns:w16cex="http://schemas.microsoft.com/office/word/2018/wordml/cex" xmlns:w16cid="http://schemas.microsoft.com/office/word/2016/wordml/cid" xmlns:w16="http://schemas.microsoft.com/office/word/2018/wordml" xmlns:w16se="http://schemas.microsoft.com/office/word/2015/wordml/symex" xmlns:wpg="http://schemas.microsoft.com/office/word/2010/wordprocessingGroup" xmlns:wpi="http://schemas.microsoft.com/office/word/2010/wordprocessingInk" xmlns:wne="http://schemas.microsoft.com/office/word/2006/wordml" xmlns:wps="http://schemas.microsoft.com/office/word/2010/wordprocessingShape" mc:Ignorable="w14 w15 w16se w16cid w16 w16cex wp14">
   <w:p>
     <w:pPr>
       <w:pStyle w:val="Header"/>
@@ -1334,7 +1128,7 @@
 </file>
 
 <file path=word/header2.xml><?xml version="1.0" encoding="utf-8"?>
-<w:hdr xmlns:wpc="http://schemas.microsoft.com/office/word/2010/wordprocessingCanvas" xmlns:cx="http://schemas.microsoft.com/office/drawing/2014/chartex" xmlns:cx1="http://schemas.microsoft.com/office/drawing/2015/9/8/chartex" xmlns:cx2="http://schemas.microsoft.com/office/drawing/2015/10/21/chartex" xmlns:cx3="http://schemas.microsoft.com/office/drawing/2016/5/9/chartex" xmlns:cx4="http://schemas.microsoft.com/office/drawing/2016/5/10/chartex" xmlns:cx5="http://schemas.microsoft.com/office/drawing/2016/5/11/chartex" xmlns:cx6="http://schemas.microsoft.com/office/drawing/2016/5/12/chartex" xmlns:cx7="http://schemas.microsoft.com/office/drawing/2016/5/13/chartex" xmlns:cx8="http://schemas.microsoft.com/office/drawing/2016/5/14/chartex" xmlns:mc="http://schemas.openxmlformats.org/markup-compatibility/2006" xmlns:aink="http://schemas.microsoft.com/office/drawing/2016/ink" xmlns:am3d="http://schemas.microsoft.com/office/drawing/2017/model3d" xmlns:o="urn:schemas-microsoft-com:office:office" xmlns:r="http://schemas.openxmlformats.org/officeDocument/2006/relationships" xmlns:m="http://schemas.openxmlformats.org/officeDocument/2006/math" xmlns:v="urn:schemas-microsoft-com:vml" xmlns:wp14="http://schemas.microsoft.com/office/word/2010/wordprocessingDrawing" xmlns:wp="http://schemas.openxmlformats.org/drawingml/2006/wordprocessingDrawing" xmlns:w10="urn:schemas-microsoft-com:office:word" xmlns:w="http://schemas.openxmlformats.org/wordprocessingml/2006/main" xmlns:w14="http://schemas.microsoft.com/office/word/2010/wordml" xmlns:w15="http://schemas.microsoft.com/office/word/2012/wordml" xmlns:w16cid="http://schemas.microsoft.com/office/word/2016/wordml/cid" xmlns:w16se="http://schemas.microsoft.com/office/word/2015/wordml/symex" xmlns:wpg="http://schemas.microsoft.com/office/word/2010/wordprocessingGroup" xmlns:wpi="http://schemas.microsoft.com/office/word/2010/wordprocessingInk" xmlns:wne="http://schemas.microsoft.com/office/word/2006/wordml" xmlns:wps="http://schemas.microsoft.com/office/word/2010/wordprocessingShape" mc:Ignorable="w14 w15 w16se w16cid wp14">
+<w:hdr xmlns:wpc="http://schemas.microsoft.com/office/word/2010/wordprocessingCanvas" xmlns:cx="http://schemas.microsoft.com/office/drawing/2014/chartex" xmlns:cx1="http://schemas.microsoft.com/office/drawing/2015/9/8/chartex" xmlns:cx2="http://schemas.microsoft.com/office/drawing/2015/10/21/chartex" xmlns:cx3="http://schemas.microsoft.com/office/drawing/2016/5/9/chartex" xmlns:cx4="http://schemas.microsoft.com/office/drawing/2016/5/10/chartex" xmlns:cx5="http://schemas.microsoft.com/office/drawing/2016/5/11/chartex" xmlns:cx6="http://schemas.microsoft.com/office/drawing/2016/5/12/chartex" xmlns:cx7="http://schemas.microsoft.com/office/drawing/2016/5/13/chartex" xmlns:cx8="http://schemas.microsoft.com/office/drawing/2016/5/14/chartex" xmlns:mc="http://schemas.openxmlformats.org/markup-compatibility/2006" xmlns:aink="http://schemas.microsoft.com/office/drawing/2016/ink" xmlns:am3d="http://schemas.microsoft.com/office/drawing/2017/model3d" xmlns:o="urn:schemas-microsoft-com:office:office" xmlns:r="http://schemas.openxmlformats.org/officeDocument/2006/relationships" xmlns:m="http://schemas.openxmlformats.org/officeDocument/2006/math" xmlns:v="urn:schemas-microsoft-com:vml" xmlns:wp14="http://schemas.microsoft.com/office/word/2010/wordprocessingDrawing" xmlns:wp="http://schemas.openxmlformats.org/drawingml/2006/wordprocessingDrawing" xmlns:w10="urn:schemas-microsoft-com:office:word" xmlns:w="http://schemas.openxmlformats.org/wordprocessingml/2006/main" xmlns:w14="http://schemas.microsoft.com/office/word/2010/wordml" xmlns:w15="http://schemas.microsoft.com/office/word/2012/wordml" xmlns:w16cex="http://schemas.microsoft.com/office/word/2018/wordml/cex" xmlns:w16cid="http://schemas.microsoft.com/office/word/2016/wordml/cid" xmlns:w16="http://schemas.microsoft.com/office/word/2018/wordml" xmlns:w16se="http://schemas.microsoft.com/office/word/2015/wordml/symex" xmlns:wpg="http://schemas.microsoft.com/office/word/2010/wordprocessingGroup" xmlns:wpi="http://schemas.microsoft.com/office/word/2010/wordprocessingInk" xmlns:wne="http://schemas.microsoft.com/office/word/2006/wordml" xmlns:wps="http://schemas.microsoft.com/office/word/2010/wordprocessingShape" mc:Ignorable="w14 w15 w16se w16cid w16 w16cex wp14">
   <w:p>
     <w:pPr>
       <w:pStyle w:val="Header"/>
@@ -1344,7 +1138,7 @@
 </file>
 
 <file path=word/header3.xml><?xml version="1.0" encoding="utf-8"?>
-<w:hdr xmlns:wpc="http://schemas.microsoft.com/office/word/2010/wordprocessingCanvas" xmlns:cx="http://schemas.microsoft.com/office/drawing/2014/chartex" xmlns:cx1="http://schemas.microsoft.com/office/drawing/2015/9/8/chartex" xmlns:cx2="http://schemas.microsoft.com/office/drawing/2015/10/21/chartex" xmlns:cx3="http://schemas.microsoft.com/office/drawing/2016/5/9/chartex" xmlns:cx4="http://schemas.microsoft.com/office/drawing/2016/5/10/chartex" xmlns:cx5="http://schemas.microsoft.com/office/drawing/2016/5/11/chartex" xmlns:cx6="http://schemas.microsoft.com/office/drawing/2016/5/12/chartex" xmlns:cx7="http://schemas.microsoft.com/office/drawing/2016/5/13/chartex" xmlns:cx8="http://schemas.microsoft.com/office/drawing/2016/5/14/chartex" xmlns:mc="http://schemas.openxmlformats.org/markup-compatibility/2006" xmlns:aink="http://schemas.microsoft.com/office/drawing/2016/ink" xmlns:am3d="http://schemas.microsoft.com/office/drawing/2017/model3d" xmlns:o="urn:schemas-microsoft-com:office:office" xmlns:r="http://schemas.openxmlformats.org/officeDocument/2006/relationships" xmlns:m="http://schemas.openxmlformats.org/officeDocument/2006/math" xmlns:v="urn:schemas-microsoft-com:vml" xmlns:wp14="http://schemas.microsoft.com/office/word/2010/wordprocessingDrawing" xmlns:wp="http://schemas.openxmlformats.org/drawingml/2006/wordprocessingDrawing" xmlns:w10="urn:schemas-microsoft-com:office:word" xmlns:w="http://schemas.openxmlformats.org/wordprocessingml/2006/main" xmlns:w14="http://schemas.microsoft.com/office/word/2010/wordml" xmlns:w15="http://schemas.microsoft.com/office/word/2012/wordml" xmlns:w16cid="http://schemas.microsoft.com/office/word/2016/wordml/cid" xmlns:w16se="http://schemas.microsoft.com/office/word/2015/wordml/symex" xmlns:wpg="http://schemas.microsoft.com/office/word/2010/wordprocessingGroup" xmlns:wpi="http://schemas.microsoft.com/office/word/2010/wordprocessingInk" xmlns:wne="http://schemas.microsoft.com/office/word/2006/wordml" xmlns:wps="http://schemas.microsoft.com/office/word/2010/wordprocessingShape" mc:Ignorable="w14 w15 w16se w16cid wp14">
+<w:hdr xmlns:wpc="http://schemas.microsoft.com/office/word/2010/wordprocessingCanvas" xmlns:cx="http://schemas.microsoft.com/office/drawing/2014/chartex" xmlns:cx1="http://schemas.microsoft.com/office/drawing/2015/9/8/chartex" xmlns:cx2="http://schemas.microsoft.com/office/drawing/2015/10/21/chartex" xmlns:cx3="http://schemas.microsoft.com/office/drawing/2016/5/9/chartex" xmlns:cx4="http://schemas.microsoft.com/office/drawing/2016/5/10/chartex" xmlns:cx5="http://schemas.microsoft.com/office/drawing/2016/5/11/chartex" xmlns:cx6="http://schemas.microsoft.com/office/drawing/2016/5/12/chartex" xmlns:cx7="http://schemas.microsoft.com/office/drawing/2016/5/13/chartex" xmlns:cx8="http://schemas.microsoft.com/office/drawing/2016/5/14/chartex" xmlns:mc="http://schemas.openxmlformats.org/markup-compatibility/2006" xmlns:aink="http://schemas.microsoft.com/office/drawing/2016/ink" xmlns:am3d="http://schemas.microsoft.com/office/drawing/2017/model3d" xmlns:o="urn:schemas-microsoft-com:office:office" xmlns:r="http://schemas.openxmlformats.org/officeDocument/2006/relationships" xmlns:m="http://schemas.openxmlformats.org/officeDocument/2006/math" xmlns:v="urn:schemas-microsoft-com:vml" xmlns:wp14="http://schemas.microsoft.com/office/word/2010/wordprocessingDrawing" xmlns:wp="http://schemas.openxmlformats.org/drawingml/2006/wordprocessingDrawing" xmlns:w10="urn:schemas-microsoft-com:office:word" xmlns:w="http://schemas.openxmlformats.org/wordprocessingml/2006/main" xmlns:w14="http://schemas.microsoft.com/office/word/2010/wordml" xmlns:w15="http://schemas.microsoft.com/office/word/2012/wordml" xmlns:w16cex="http://schemas.microsoft.com/office/word/2018/wordml/cex" xmlns:w16cid="http://schemas.microsoft.com/office/word/2016/wordml/cid" xmlns:w16="http://schemas.microsoft.com/office/word/2018/wordml" xmlns:w16se="http://schemas.microsoft.com/office/word/2015/wordml/symex" xmlns:wpg="http://schemas.microsoft.com/office/word/2010/wordprocessingGroup" xmlns:wpi="http://schemas.microsoft.com/office/word/2010/wordprocessingInk" xmlns:wne="http://schemas.microsoft.com/office/word/2006/wordml" xmlns:wps="http://schemas.microsoft.com/office/word/2010/wordprocessingShape" mc:Ignorable="w14 w15 w16se w16cid w16 w16cex wp14">
   <w:p>
     <w:pPr>
       <w:pStyle w:val="Header"/>
@@ -1354,7 +1148,7 @@
 </file>
 
 <file path=word/numbering.xml><?xml version="1.0" encoding="utf-8"?>
-<w:numbering xmlns:wpc="http://schemas.microsoft.com/office/word/2010/wordprocessingCanvas" xmlns:cx="http://schemas.microsoft.com/office/drawing/2014/chartex" xmlns:cx1="http://schemas.microsoft.com/office/drawing/2015/9/8/chartex" xmlns:cx2="http://schemas.microsoft.com/office/drawing/2015/10/21/chartex" xmlns:cx3="http://schemas.microsoft.com/office/drawing/2016/5/9/chartex" xmlns:cx4="http://schemas.microsoft.com/office/drawing/2016/5/10/chartex" xmlns:cx5="http://schemas.microsoft.com/office/drawing/2016/5/11/chartex" xmlns:cx6="http://schemas.microsoft.com/office/drawing/2016/5/12/chartex" xmlns:cx7="http://schemas.microsoft.com/office/drawing/2016/5/13/chartex" xmlns:cx8="http://schemas.microsoft.com/office/drawing/2016/5/14/chartex" xmlns:mc="http://schemas.openxmlformats.org/markup-compatibility/2006" xmlns:aink="http://schemas.microsoft.com/office/drawing/2016/ink" xmlns:am3d="http://schemas.microsoft.com/office/drawing/2017/model3d" xmlns:o="urn:schemas-microsoft-com:office:office" xmlns:r="http://schemas.openxmlformats.org/officeDocument/2006/relationships" xmlns:m="http://schemas.openxmlformats.org/officeDocument/2006/math" xmlns:v="urn:schemas-microsoft-com:vml" xmlns:wp14="http://schemas.microsoft.com/office/word/2010/wordprocessingDrawing" xmlns:wp="http://schemas.openxmlformats.org/drawingml/2006/wordprocessingDrawing" xmlns:w10="urn:schemas-microsoft-com:office:word" xmlns:w="http://schemas.openxmlformats.org/wordprocessingml/2006/main" xmlns:w14="http://schemas.microsoft.com/office/word/2010/wordml" xmlns:w15="http://schemas.microsoft.com/office/word/2012/wordml" xmlns:w16cid="http://schemas.microsoft.com/office/word/2016/wordml/cid" xmlns:w16se="http://schemas.microsoft.com/office/word/2015/wordml/symex" xmlns:wpg="http://schemas.microsoft.com/office/word/2010/wordprocessingGroup" xmlns:wpi="http://schemas.microsoft.com/office/word/2010/wordprocessingInk" xmlns:wne="http://schemas.microsoft.com/office/word/2006/wordml" xmlns:wps="http://schemas.microsoft.com/office/word/2010/wordprocessingShape" mc:Ignorable="w14 w15 w16se w16cid wp14">
+<w:numbering xmlns:wpc="http://schemas.microsoft.com/office/word/2010/wordprocessingCanvas" xmlns:cx="http://schemas.microsoft.com/office/drawing/2014/chartex" xmlns:cx1="http://schemas.microsoft.com/office/drawing/2015/9/8/chartex" xmlns:cx2="http://schemas.microsoft.com/office/drawing/2015/10/21/chartex" xmlns:cx3="http://schemas.microsoft.com/office/drawing/2016/5/9/chartex" xmlns:cx4="http://schemas.microsoft.com/office/drawing/2016/5/10/chartex" xmlns:cx5="http://schemas.microsoft.com/office/drawing/2016/5/11/chartex" xmlns:cx6="http://schemas.microsoft.com/office/drawing/2016/5/12/chartex" xmlns:cx7="http://schemas.microsoft.com/office/drawing/2016/5/13/chartex" xmlns:cx8="http://schemas.microsoft.com/office/drawing/2016/5/14/chartex" xmlns:mc="http://schemas.openxmlformats.org/markup-compatibility/2006" xmlns:aink="http://schemas.microsoft.com/office/drawing/2016/ink" xmlns:am3d="http://schemas.microsoft.com/office/drawing/2017/model3d" xmlns:o="urn:schemas-microsoft-com:office:office" xmlns:r="http://schemas.openxmlformats.org/officeDocument/2006/relationships" xmlns:m="http://schemas.openxmlformats.org/officeDocument/2006/math" xmlns:v="urn:schemas-microsoft-com:vml" xmlns:wp14="http://schemas.microsoft.com/office/word/2010/wordprocessingDrawing" xmlns:wp="http://schemas.openxmlformats.org/drawingml/2006/wordprocessingDrawing" xmlns:w10="urn:schemas-microsoft-com:office:word" xmlns:w="http://schemas.openxmlformats.org/wordprocessingml/2006/main" xmlns:w14="http://schemas.microsoft.com/office/word/2010/wordml" xmlns:w15="http://schemas.microsoft.com/office/word/2012/wordml" xmlns:w16cex="http://schemas.microsoft.com/office/word/2018/wordml/cex" xmlns:w16cid="http://schemas.microsoft.com/office/word/2016/wordml/cid" xmlns:w16="http://schemas.microsoft.com/office/word/2018/wordml" xmlns:w16se="http://schemas.microsoft.com/office/word/2015/wordml/symex" xmlns:wpg="http://schemas.microsoft.com/office/word/2010/wordprocessingGroup" xmlns:wpi="http://schemas.microsoft.com/office/word/2010/wordprocessingInk" xmlns:wne="http://schemas.microsoft.com/office/word/2006/wordml" xmlns:wps="http://schemas.microsoft.com/office/word/2010/wordprocessingShape" mc:Ignorable="w14 w15 w16se w16cid w16 w16cex wp14">
   <w:abstractNum w:abstractNumId="0" w15:restartNumberingAfterBreak="0">
     <w:nsid w:val="FFFFFF7C"/>
     <w:multiLevelType w:val="singleLevel"/>
@@ -1860,7 +1654,7 @@
 </file>
 
 <file path=word/styles.xml><?xml version="1.0" encoding="utf-8"?>
-<w:styles xmlns:mc="http://schemas.openxmlformats.org/markup-compatibility/2006" xmlns:r="http://schemas.openxmlformats.org/officeDocument/2006/relationships" xmlns:w="http://schemas.openxmlformats.org/wordprocessingml/2006/main" xmlns:w14="http://schemas.microsoft.com/office/word/2010/wordml" xmlns:w15="http://schemas.microsoft.com/office/word/2012/wordml" xmlns:w16cid="http://schemas.microsoft.com/office/word/2016/wordml/cid" xmlns:w16se="http://schemas.microsoft.com/office/word/2015/wordml/symex" mc:Ignorable="w14 w15 w16se w16cid">
+<w:styles xmlns:mc="http://schemas.openxmlformats.org/markup-compatibility/2006" xmlns:r="http://schemas.openxmlformats.org/officeDocument/2006/relationships" xmlns:w="http://schemas.openxmlformats.org/wordprocessingml/2006/main" xmlns:w14="http://schemas.microsoft.com/office/word/2010/wordml" xmlns:w15="http://schemas.microsoft.com/office/word/2012/wordml" xmlns:w16cex="http://schemas.microsoft.com/office/word/2018/wordml/cex" xmlns:w16cid="http://schemas.microsoft.com/office/word/2016/wordml/cid" xmlns:w16="http://schemas.microsoft.com/office/word/2018/wordml" xmlns:w16se="http://schemas.microsoft.com/office/word/2015/wordml/symex" mc:Ignorable="w14 w15 w16se w16cid w16 w16cex">
   <w:docDefaults>
     <w:rPrDefault>
       <w:rPr>

</xml_diff>